<commit_message>
add xxl-job analyse doc
</commit_message>
<xml_diff>
--- a/doc/pre/xxl-jobV2.0.2analysis .docx
+++ b/doc/pre/xxl-jobV2.0.2analysis .docx
@@ -30,8 +30,6 @@
           <w:sz w:val="36"/>
         </w:rPr>
       </w:pPr>
-      <w:bookmarkStart w:id="0" w:name="_GoBack"/>
-      <w:bookmarkEnd w:id="0"/>
     </w:p>
     <w:p>
       <w:pPr>
@@ -45,6 +43,305 @@
         <w:rPr>
           <w:rFonts w:hint="eastAsia"/>
         </w:rPr>
+        <w:t>整</w:t>
+      </w:r>
+      <w:r>
+        <w:rPr>
+          <w:rFonts w:hint="eastAsia"/>
+        </w:rPr>
+        <w:t>体架构设计</w:t>
+      </w:r>
+    </w:p>
+    <w:p>
+      <w:pPr>
+        <w:pStyle w:val="ListParagraph"/>
+        <w:ind w:left="900"/>
+      </w:pPr>
+    </w:p>
+    <w:p>
+      <w:pPr>
+        <w:pStyle w:val="ListParagraph"/>
+        <w:ind w:left="900"/>
+      </w:pPr>
+      <w:r>
+        <w:rPr>
+          <w:rFonts w:hint="eastAsia"/>
+          <w:noProof/>
+        </w:rPr>
+        <w:drawing>
+          <wp:inline distT="0" distB="0" distL="0" distR="0" wp14:anchorId="156FAC2F" wp14:editId="429A6C8D">
+            <wp:extent cx="5728970" cy="3366770"/>
+            <wp:effectExtent l="0" t="0" r="11430" b="11430"/>
+            <wp:docPr id="2" name="Picture 2" descr="../../../../../Desktop/Screen%20Shot%202019-12-21%20at%206.41.32"/>
+            <wp:cNvGraphicFramePr>
+              <a:graphicFrameLocks xmlns:a="http://schemas.openxmlformats.org/drawingml/2006/main" noChangeAspect="1"/>
+            </wp:cNvGraphicFramePr>
+            <a:graphic xmlns:a="http://schemas.openxmlformats.org/drawingml/2006/main">
+              <a:graphicData uri="http://schemas.openxmlformats.org/drawingml/2006/picture">
+                <pic:pic xmlns:pic="http://schemas.openxmlformats.org/drawingml/2006/picture">
+                  <pic:nvPicPr>
+                    <pic:cNvPr id="0" name="Picture 1" descr="../../../../../Desktop/Screen%20Shot%202019-12-21%20at%206.41.32"/>
+                    <pic:cNvPicPr>
+                      <a:picLocks noChangeAspect="1" noChangeArrowheads="1"/>
+                    </pic:cNvPicPr>
+                  </pic:nvPicPr>
+                  <pic:blipFill>
+                    <a:blip r:embed="rId5">
+                      <a:extLst>
+                        <a:ext uri="{28A0092B-C50C-407E-A947-70E740481C1C}">
+                          <a14:useLocalDpi xmlns:a14="http://schemas.microsoft.com/office/drawing/2010/main" val="0"/>
+                        </a:ext>
+                      </a:extLst>
+                    </a:blip>
+                    <a:srcRect/>
+                    <a:stretch>
+                      <a:fillRect/>
+                    </a:stretch>
+                  </pic:blipFill>
+                  <pic:spPr bwMode="auto">
+                    <a:xfrm>
+                      <a:off x="0" y="0"/>
+                      <a:ext cx="5728970" cy="3366770"/>
+                    </a:xfrm>
+                    <a:prstGeom prst="rect">
+                      <a:avLst/>
+                    </a:prstGeom>
+                    <a:noFill/>
+                    <a:ln>
+                      <a:noFill/>
+                    </a:ln>
+                  </pic:spPr>
+                </pic:pic>
+              </a:graphicData>
+            </a:graphic>
+          </wp:inline>
+        </w:drawing>
+      </w:r>
+    </w:p>
+    <w:p>
+      <w:pPr>
+        <w:pStyle w:val="ListParagraph"/>
+        <w:ind w:left="900"/>
+        <w:rPr>
+          <w:rFonts w:hint="eastAsia"/>
+        </w:rPr>
+      </w:pPr>
+    </w:p>
+    <w:p>
+      <w:pPr>
+        <w:pStyle w:val="ListParagraph"/>
+        <w:ind w:left="900"/>
+        <w:rPr>
+          <w:rFonts w:hint="eastAsia"/>
+        </w:rPr>
+      </w:pPr>
+    </w:p>
+    <w:p>
+      <w:pPr>
+        <w:pStyle w:val="ListParagraph"/>
+        <w:ind w:left="900"/>
+        <w:rPr>
+          <w:rFonts w:hint="eastAsia"/>
+        </w:rPr>
+      </w:pPr>
+    </w:p>
+    <w:p>
+      <w:pPr>
+        <w:pStyle w:val="ListParagraph"/>
+        <w:ind w:left="900"/>
+        <w:rPr>
+          <w:rFonts w:hint="eastAsia"/>
+        </w:rPr>
+      </w:pPr>
+    </w:p>
+    <w:p>
+      <w:pPr>
+        <w:pStyle w:val="ListParagraph"/>
+        <w:ind w:left="900"/>
+        <w:rPr>
+          <w:rFonts w:hint="eastAsia"/>
+        </w:rPr>
+      </w:pPr>
+    </w:p>
+    <w:p>
+      <w:pPr>
+        <w:pStyle w:val="ListParagraph"/>
+        <w:ind w:left="900"/>
+        <w:rPr>
+          <w:rFonts w:hint="eastAsia"/>
+        </w:rPr>
+      </w:pPr>
+    </w:p>
+    <w:p>
+      <w:pPr>
+        <w:pStyle w:val="ListParagraph"/>
+        <w:ind w:left="900"/>
+        <w:rPr>
+          <w:rFonts w:hint="eastAsia"/>
+        </w:rPr>
+      </w:pPr>
+    </w:p>
+    <w:p>
+      <w:pPr>
+        <w:pStyle w:val="ListParagraph"/>
+        <w:ind w:left="900"/>
+        <w:rPr>
+          <w:rFonts w:hint="eastAsia"/>
+        </w:rPr>
+      </w:pPr>
+    </w:p>
+    <w:p>
+      <w:pPr>
+        <w:pStyle w:val="ListParagraph"/>
+        <w:ind w:left="900"/>
+        <w:rPr>
+          <w:rFonts w:hint="eastAsia"/>
+        </w:rPr>
+      </w:pPr>
+    </w:p>
+    <w:p>
+      <w:pPr>
+        <w:pStyle w:val="ListParagraph"/>
+        <w:ind w:left="900"/>
+        <w:rPr>
+          <w:rFonts w:hint="eastAsia"/>
+        </w:rPr>
+      </w:pPr>
+    </w:p>
+    <w:p>
+      <w:pPr>
+        <w:pStyle w:val="ListParagraph"/>
+        <w:ind w:left="900"/>
+        <w:rPr>
+          <w:rFonts w:hint="eastAsia"/>
+        </w:rPr>
+      </w:pPr>
+    </w:p>
+    <w:p>
+      <w:pPr>
+        <w:pStyle w:val="ListParagraph"/>
+        <w:ind w:left="900"/>
+        <w:rPr>
+          <w:rFonts w:hint="eastAsia"/>
+        </w:rPr>
+      </w:pPr>
+    </w:p>
+    <w:p>
+      <w:pPr>
+        <w:pStyle w:val="ListParagraph"/>
+        <w:ind w:left="900"/>
+        <w:rPr>
+          <w:rFonts w:hint="eastAsia"/>
+        </w:rPr>
+      </w:pPr>
+    </w:p>
+    <w:p>
+      <w:pPr>
+        <w:pStyle w:val="ListParagraph"/>
+        <w:ind w:left="900"/>
+        <w:rPr>
+          <w:rFonts w:hint="eastAsia"/>
+        </w:rPr>
+      </w:pPr>
+    </w:p>
+    <w:p>
+      <w:pPr>
+        <w:pStyle w:val="ListParagraph"/>
+        <w:ind w:left="900"/>
+        <w:rPr>
+          <w:rFonts w:hint="eastAsia"/>
+        </w:rPr>
+      </w:pPr>
+    </w:p>
+    <w:p>
+      <w:pPr>
+        <w:pStyle w:val="ListParagraph"/>
+        <w:ind w:left="900"/>
+        <w:rPr>
+          <w:rFonts w:hint="eastAsia"/>
+        </w:rPr>
+      </w:pPr>
+    </w:p>
+    <w:p>
+      <w:pPr>
+        <w:pStyle w:val="ListParagraph"/>
+        <w:ind w:left="900"/>
+        <w:rPr>
+          <w:rFonts w:hint="eastAsia"/>
+        </w:rPr>
+      </w:pPr>
+    </w:p>
+    <w:p>
+      <w:pPr>
+        <w:pStyle w:val="ListParagraph"/>
+        <w:ind w:left="900"/>
+        <w:rPr>
+          <w:rFonts w:hint="eastAsia"/>
+        </w:rPr>
+      </w:pPr>
+    </w:p>
+    <w:p>
+      <w:pPr>
+        <w:pStyle w:val="ListParagraph"/>
+        <w:ind w:left="900"/>
+        <w:rPr>
+          <w:rFonts w:hint="eastAsia"/>
+        </w:rPr>
+      </w:pPr>
+    </w:p>
+    <w:p>
+      <w:pPr>
+        <w:pStyle w:val="ListParagraph"/>
+        <w:ind w:left="900"/>
+        <w:rPr>
+          <w:rFonts w:hint="eastAsia"/>
+        </w:rPr>
+      </w:pPr>
+    </w:p>
+    <w:p>
+      <w:pPr>
+        <w:pStyle w:val="ListParagraph"/>
+        <w:ind w:left="900"/>
+        <w:rPr>
+          <w:rFonts w:hint="eastAsia"/>
+        </w:rPr>
+      </w:pPr>
+    </w:p>
+    <w:p>
+      <w:pPr>
+        <w:pStyle w:val="ListParagraph"/>
+        <w:ind w:left="900"/>
+        <w:rPr>
+          <w:rFonts w:hint="eastAsia"/>
+        </w:rPr>
+      </w:pPr>
+    </w:p>
+    <w:p>
+      <w:pPr>
+        <w:rPr>
+          <w:rFonts w:hint="eastAsia"/>
+        </w:rPr>
+      </w:pPr>
+    </w:p>
+    <w:p>
+      <w:pPr>
+        <w:pStyle w:val="ListParagraph"/>
+        <w:numPr>
+          <w:ilvl w:val="0"/>
+          <w:numId w:val="15"/>
+        </w:numPr>
+      </w:pPr>
+      <w:r>
+        <w:rPr>
+          <w:rFonts w:hint="eastAsia"/>
+        </w:rPr>
+        <w:lastRenderedPageBreak/>
+        <w:t xml:space="preserve"> </w:t>
+      </w:r>
+      <w:r>
+        <w:rPr>
+          <w:rFonts w:hint="eastAsia"/>
+        </w:rPr>
         <w:t>数据库</w:t>
       </w:r>
       <w:r>
@@ -158,7 +455,6 @@
           <w:numId w:val="11"/>
         </w:numPr>
         <w:rPr>
-          <w:rFonts w:hint="eastAsia"/>
           <w:sz w:val="20"/>
           <w:szCs w:val="20"/>
         </w:rPr>
@@ -221,9 +517,6 @@
     <w:p>
       <w:pPr>
         <w:ind w:left="720" w:firstLine="720"/>
-        <w:rPr>
-          <w:rFonts w:hint="eastAsia"/>
-        </w:rPr>
       </w:pPr>
       <w:r>
         <w:rPr>
@@ -247,7 +540,7 @@
                     </pic:cNvPicPr>
                   </pic:nvPicPr>
                   <pic:blipFill>
-                    <a:blip r:embed="rId5">
+                    <a:blip r:embed="rId6">
                       <a:extLst>
                         <a:ext uri="{28A0092B-C50C-407E-A947-70E740481C1C}">
                           <a14:useLocalDpi xmlns:a14="http://schemas.microsoft.com/office/drawing/2010/main" val="0"/>
@@ -282,9 +575,6 @@
     <w:p>
       <w:pPr>
         <w:ind w:firstLine="720"/>
-        <w:rPr>
-          <w:rFonts w:hint="eastAsia"/>
-        </w:rPr>
       </w:pPr>
     </w:p>
     <w:p>
@@ -331,7 +621,6 @@
       <w:pPr>
         <w:ind w:firstLine="740"/>
         <w:rPr>
-          <w:rFonts w:hint="eastAsia"/>
           <w:sz w:val="20"/>
           <w:szCs w:val="20"/>
         </w:rPr>
@@ -774,15 +1063,7 @@
           <w:sz w:val="20"/>
           <w:szCs w:val="20"/>
         </w:rPr>
-        <w:t>：</w:t>
-      </w:r>
-      <w:r>
-        <w:rPr>
-          <w:rFonts w:hint="eastAsia"/>
-          <w:sz w:val="20"/>
-          <w:szCs w:val="20"/>
-        </w:rPr>
-        <w:t>存储自定义的</w:t>
+        <w:t>：存储自定义的</w:t>
       </w:r>
       <w:r>
         <w:rPr>
@@ -895,7 +1176,6 @@
           <w:numId w:val="6"/>
         </w:numPr>
         <w:rPr>
-          <w:rFonts w:hint="eastAsia"/>
           <w:sz w:val="20"/>
           <w:szCs w:val="20"/>
         </w:rPr>
@@ -921,7 +1201,6 @@
         <w:pStyle w:val="ListParagraph"/>
         <w:ind w:left="942"/>
         <w:rPr>
-          <w:rFonts w:hint="eastAsia"/>
           <w:sz w:val="20"/>
           <w:szCs w:val="20"/>
         </w:rPr>
@@ -1076,7 +1355,6 @@
     <w:p>
       <w:pPr>
         <w:rPr>
-          <w:rFonts w:hint="eastAsia"/>
           <w:sz w:val="20"/>
           <w:szCs w:val="20"/>
         </w:rPr>
@@ -1095,7 +1373,6 @@
     <w:p>
       <w:pPr>
         <w:rPr>
-          <w:rFonts w:hint="eastAsia"/>
           <w:sz w:val="20"/>
           <w:szCs w:val="20"/>
         </w:rPr>
@@ -1105,7 +1382,6 @@
           <w:rFonts w:hint="eastAsia"/>
           <w:noProof/>
         </w:rPr>
-        <w:lastRenderedPageBreak/>
         <w:drawing>
           <wp:inline distT="0" distB="0" distL="0" distR="0" wp14:anchorId="489DB30A" wp14:editId="202152E4">
             <wp:extent cx="5880735" cy="4284078"/>
@@ -1124,7 +1400,7 @@
                     </pic:cNvPicPr>
                   </pic:nvPicPr>
                   <pic:blipFill>
-                    <a:blip r:embed="rId6">
+                    <a:blip r:embed="rId7">
                       <a:extLst>
                         <a:ext uri="{28A0092B-C50C-407E-A947-70E740481C1C}">
                           <a14:useLocalDpi xmlns:a14="http://schemas.microsoft.com/office/drawing/2010/main" val="0"/>
@@ -1159,7 +1435,6 @@
     <w:p>
       <w:pPr>
         <w:rPr>
-          <w:rFonts w:hint="eastAsia"/>
           <w:sz w:val="20"/>
           <w:szCs w:val="20"/>
         </w:rPr>
@@ -1206,7 +1481,6 @@
           <w:numId w:val="13"/>
         </w:numPr>
         <w:rPr>
-          <w:rFonts w:hint="eastAsia"/>
           <w:sz w:val="20"/>
           <w:szCs w:val="20"/>
         </w:rPr>
@@ -1310,7 +1584,6 @@
           <w:numId w:val="13"/>
         </w:numPr>
         <w:rPr>
-          <w:rFonts w:hint="eastAsia"/>
           <w:sz w:val="20"/>
           <w:szCs w:val="20"/>
         </w:rPr>
@@ -1336,7 +1609,47 @@
           <w:sz w:val="20"/>
           <w:szCs w:val="20"/>
         </w:rPr>
-        <w:t>执行器组的相关信息，包括集群地址列表</w:t>
+        <w:t>执行器组的相关信息。</w:t>
+      </w:r>
+    </w:p>
+    <w:p>
+      <w:pPr>
+        <w:pStyle w:val="ListParagraph"/>
+        <w:ind w:left="1800"/>
+        <w:rPr>
+          <w:sz w:val="20"/>
+          <w:szCs w:val="20"/>
+        </w:rPr>
+      </w:pPr>
+      <w:r>
+        <w:rPr>
+          <w:sz w:val="20"/>
+          <w:szCs w:val="20"/>
+        </w:rPr>
+        <w:t xml:space="preserve">address_type = 0: </w:t>
+      </w:r>
+      <w:r>
+        <w:rPr>
+          <w:rFonts w:hint="eastAsia"/>
+          <w:sz w:val="20"/>
+          <w:szCs w:val="20"/>
+        </w:rPr>
+        <w:t>表示自动注册；</w:t>
+      </w:r>
+      <w:r>
+        <w:rPr>
+          <w:sz w:val="20"/>
+          <w:szCs w:val="20"/>
+        </w:rPr>
+        <w:t>address_type = 1</w:t>
+      </w:r>
+      <w:r>
+        <w:rPr>
+          <w:rFonts w:hint="eastAsia"/>
+          <w:sz w:val="20"/>
+          <w:szCs w:val="20"/>
+        </w:rPr>
+        <w:t>：表示手动录入集群地址。</w:t>
       </w:r>
     </w:p>
     <w:p>
@@ -1516,7 +1829,6 @@
           <w:numId w:val="13"/>
         </w:numPr>
         <w:rPr>
-          <w:rFonts w:hint="eastAsia"/>
           <w:sz w:val="20"/>
           <w:szCs w:val="20"/>
         </w:rPr>
@@ -1534,7 +1846,23 @@
           <w:sz w:val="20"/>
           <w:szCs w:val="20"/>
         </w:rPr>
-        <w:t>：调度信息扩展表，</w:t>
+        <w:t>：</w:t>
+      </w:r>
+      <w:r>
+        <w:rPr>
+          <w:rFonts w:hint="eastAsia"/>
+          <w:sz w:val="20"/>
+          <w:szCs w:val="20"/>
+        </w:rPr>
+        <w:t>任务</w:t>
+      </w:r>
+      <w:r>
+        <w:rPr>
+          <w:rFonts w:hint="eastAsia"/>
+          <w:sz w:val="20"/>
+          <w:szCs w:val="20"/>
+        </w:rPr>
+        <w:t>调度信息扩展表，</w:t>
       </w:r>
       <w:r>
         <w:rPr>
@@ -1577,6 +1905,7 @@
           <w:szCs w:val="20"/>
         </w:rPr>
       </w:pPr>
+      <w:proofErr w:type="spellStart"/>
       <w:r>
         <w:rPr>
           <w:sz w:val="20"/>
@@ -1584,6 +1913,7 @@
         </w:rPr>
         <w:t>xxl_job_qrtz_log</w:t>
       </w:r>
+      <w:proofErr w:type="spellEnd"/>
       <w:r>
         <w:rPr>
           <w:sz w:val="20"/>
@@ -1639,6 +1969,7 @@
           <w:szCs w:val="20"/>
         </w:rPr>
       </w:pPr>
+      <w:proofErr w:type="spellStart"/>
       <w:r>
         <w:rPr>
           <w:sz w:val="20"/>
@@ -1646,6 +1977,7 @@
         </w:rPr>
         <w:t>xxl_job_qrtz_logglue</w:t>
       </w:r>
+      <w:proofErr w:type="spellEnd"/>
       <w:r>
         <w:rPr>
           <w:sz w:val="20"/>
@@ -1727,7 +2059,7 @@
                     </pic:cNvPicPr>
                   </pic:nvPicPr>
                   <pic:blipFill>
-                    <a:blip r:embed="rId7">
+                    <a:blip r:embed="rId8">
                       <a:extLst>
                         <a:ext uri="{28A0092B-C50C-407E-A947-70E740481C1C}">
                           <a14:useLocalDpi xmlns:a14="http://schemas.microsoft.com/office/drawing/2010/main" val="0"/>
@@ -1764,18 +2096,1553 @@
         <w:pStyle w:val="ListParagraph"/>
         <w:ind w:left="942"/>
         <w:rPr>
-          <w:rFonts w:hint="eastAsia"/>
-          <w:sz w:val="20"/>
-          <w:szCs w:val="20"/>
-        </w:rPr>
-      </w:pPr>
-    </w:p>
-    <w:p>
-      <w:pPr>
-        <w:rPr>
-          <w:rFonts w:hint="eastAsia"/>
-        </w:rPr>
-      </w:pPr>
+          <w:sz w:val="20"/>
+          <w:szCs w:val="20"/>
+        </w:rPr>
+      </w:pPr>
+    </w:p>
+    <w:p>
+      <w:pPr>
+        <w:rPr>
+          <w:rFonts w:hint="eastAsia"/>
+        </w:rPr>
+      </w:pPr>
+    </w:p>
+    <w:p>
+      <w:pPr>
+        <w:rPr>
+          <w:rFonts w:hint="eastAsia"/>
+        </w:rPr>
+      </w:pPr>
+    </w:p>
+    <w:p>
+      <w:pPr>
+        <w:rPr>
+          <w:rFonts w:hint="eastAsia"/>
+        </w:rPr>
+      </w:pPr>
+    </w:p>
+    <w:p>
+      <w:pPr>
+        <w:rPr>
+          <w:rFonts w:hint="eastAsia"/>
+        </w:rPr>
+      </w:pPr>
+    </w:p>
+    <w:p>
+      <w:pPr>
+        <w:rPr>
+          <w:rFonts w:hint="eastAsia"/>
+        </w:rPr>
+      </w:pPr>
+    </w:p>
+    <w:p>
+      <w:pPr>
+        <w:rPr>
+          <w:rFonts w:hint="eastAsia"/>
+        </w:rPr>
+      </w:pPr>
+    </w:p>
+    <w:p>
+      <w:pPr>
+        <w:rPr>
+          <w:rFonts w:hint="eastAsia"/>
+        </w:rPr>
+      </w:pPr>
+    </w:p>
+    <w:p>
+      <w:pPr>
+        <w:rPr>
+          <w:rFonts w:hint="eastAsia"/>
+        </w:rPr>
+      </w:pPr>
+    </w:p>
+    <w:p>
+      <w:pPr>
+        <w:rPr>
+          <w:rFonts w:hint="eastAsia"/>
+        </w:rPr>
+      </w:pPr>
+    </w:p>
+    <w:p>
+      <w:pPr>
+        <w:rPr>
+          <w:rFonts w:hint="eastAsia"/>
+        </w:rPr>
+      </w:pPr>
+    </w:p>
+    <w:p>
+      <w:pPr>
+        <w:rPr>
+          <w:rFonts w:hint="eastAsia"/>
+        </w:rPr>
+      </w:pPr>
+    </w:p>
+    <w:p>
+      <w:pPr>
+        <w:rPr>
+          <w:rFonts w:hint="eastAsia"/>
+        </w:rPr>
+      </w:pPr>
+    </w:p>
+    <w:p>
+      <w:pPr>
+        <w:rPr>
+          <w:rFonts w:hint="eastAsia"/>
+        </w:rPr>
+      </w:pPr>
+    </w:p>
+    <w:p>
+      <w:pPr>
+        <w:rPr>
+          <w:rFonts w:hint="eastAsia"/>
+        </w:rPr>
+      </w:pPr>
+    </w:p>
+    <w:p>
+      <w:pPr>
+        <w:rPr>
+          <w:rFonts w:hint="eastAsia"/>
+        </w:rPr>
+      </w:pPr>
+    </w:p>
+    <w:p>
+      <w:pPr>
+        <w:rPr>
+          <w:rFonts w:hint="eastAsia"/>
+        </w:rPr>
+      </w:pPr>
+    </w:p>
+    <w:p>
+      <w:pPr>
+        <w:rPr>
+          <w:rFonts w:hint="eastAsia"/>
+        </w:rPr>
+      </w:pPr>
+    </w:p>
+    <w:p>
+      <w:pPr>
+        <w:rPr>
+          <w:rFonts w:hint="eastAsia"/>
+        </w:rPr>
+      </w:pPr>
+    </w:p>
+    <w:p>
+      <w:pPr>
+        <w:rPr>
+          <w:rFonts w:hint="eastAsia"/>
+        </w:rPr>
+      </w:pPr>
+    </w:p>
+    <w:p>
+      <w:pPr>
+        <w:rPr>
+          <w:rFonts w:hint="eastAsia"/>
+        </w:rPr>
+      </w:pPr>
+    </w:p>
+    <w:p>
+      <w:pPr>
+        <w:rPr>
+          <w:rFonts w:hint="eastAsia"/>
+        </w:rPr>
+      </w:pPr>
+    </w:p>
+    <w:p>
+      <w:pPr>
+        <w:rPr>
+          <w:rFonts w:hint="eastAsia"/>
+        </w:rPr>
+      </w:pPr>
+    </w:p>
+    <w:p>
+      <w:pPr>
+        <w:rPr>
+          <w:rFonts w:hint="eastAsia"/>
+        </w:rPr>
+      </w:pPr>
+    </w:p>
+    <w:p>
+      <w:pPr>
+        <w:rPr>
+          <w:rFonts w:hint="eastAsia"/>
+        </w:rPr>
+      </w:pPr>
+    </w:p>
+    <w:p>
+      <w:pPr>
+        <w:rPr>
+          <w:rFonts w:hint="eastAsia"/>
+        </w:rPr>
+      </w:pPr>
+    </w:p>
+    <w:p>
+      <w:pPr>
+        <w:pStyle w:val="ListParagraph"/>
+        <w:numPr>
+          <w:ilvl w:val="0"/>
+          <w:numId w:val="15"/>
+        </w:numPr>
+        <w:rPr>
+          <w:rFonts w:hint="eastAsia"/>
+        </w:rPr>
+      </w:pPr>
+      <w:r>
+        <w:rPr>
+          <w:rFonts w:hint="eastAsia"/>
+        </w:rPr>
+        <w:t>一次手动触发任务执行的过程</w:t>
+      </w:r>
+    </w:p>
+    <w:p>
+      <w:pPr>
+        <w:pStyle w:val="ListParagraph"/>
+        <w:ind w:left="900"/>
+        <w:rPr>
+          <w:rFonts w:hint="eastAsia"/>
+        </w:rPr>
+      </w:pPr>
+    </w:p>
+    <w:p>
+      <w:pPr>
+        <w:pStyle w:val="ListParagraph"/>
+        <w:ind w:left="900"/>
+        <w:rPr>
+          <w:rFonts w:hint="eastAsia"/>
+          <w:sz w:val="21"/>
+        </w:rPr>
+      </w:pPr>
+      <w:r>
+        <w:rPr>
+          <w:rFonts w:hint="eastAsia"/>
+          <w:sz w:val="21"/>
+        </w:rPr>
+        <w:t>用户</w:t>
+      </w:r>
+      <w:r>
+        <w:rPr>
+          <w:rFonts w:hint="eastAsia"/>
+          <w:sz w:val="21"/>
+        </w:rPr>
+        <w:t>继承</w:t>
+      </w:r>
+      <w:r>
+        <w:rPr>
+          <w:rFonts w:hint="eastAsia"/>
+          <w:sz w:val="21"/>
+        </w:rPr>
+        <w:t xml:space="preserve"> </w:t>
+      </w:r>
+      <w:r>
+        <w:rPr>
+          <w:sz w:val="21"/>
+        </w:rPr>
+        <w:t>IJobHandler</w:t>
+      </w:r>
+      <w:r>
+        <w:rPr>
+          <w:rFonts w:hint="eastAsia"/>
+          <w:sz w:val="21"/>
+        </w:rPr>
+        <w:t>接口</w:t>
+      </w:r>
+      <w:r>
+        <w:rPr>
+          <w:rFonts w:hint="eastAsia"/>
+          <w:sz w:val="21"/>
+        </w:rPr>
+        <w:t>，</w:t>
+      </w:r>
+      <w:r>
+        <w:rPr>
+          <w:rFonts w:hint="eastAsia"/>
+          <w:sz w:val="21"/>
+        </w:rPr>
+        <w:t xml:space="preserve"> </w:t>
+      </w:r>
+      <w:r>
+        <w:rPr>
+          <w:rFonts w:hint="eastAsia"/>
+          <w:sz w:val="21"/>
+        </w:rPr>
+        <w:t>创建任务</w:t>
+      </w:r>
+      <w:r>
+        <w:rPr>
+          <w:rFonts w:hint="eastAsia"/>
+          <w:sz w:val="21"/>
+        </w:rPr>
+        <w:t xml:space="preserve"> </w:t>
+      </w:r>
+      <w:r>
+        <w:rPr>
+          <w:sz w:val="21"/>
+        </w:rPr>
+        <w:t>DemoJobHandler</w:t>
+      </w:r>
+      <w:r>
+        <w:rPr>
+          <w:rFonts w:hint="eastAsia"/>
+          <w:sz w:val="21"/>
+        </w:rPr>
+        <w:t>。</w:t>
+      </w:r>
+      <w:r>
+        <w:rPr>
+          <w:sz w:val="21"/>
+        </w:rPr>
+        <w:t xml:space="preserve"> </w:t>
+      </w:r>
+      <w:r>
+        <w:rPr>
+          <w:rFonts w:hint="eastAsia"/>
+          <w:sz w:val="21"/>
+        </w:rPr>
+        <w:t>然后</w:t>
+      </w:r>
+      <w:r>
+        <w:rPr>
+          <w:rFonts w:hint="eastAsia"/>
+          <w:sz w:val="21"/>
+        </w:rPr>
+        <w:t>在</w:t>
+      </w:r>
+      <w:r>
+        <w:rPr>
+          <w:rFonts w:hint="eastAsia"/>
+          <w:sz w:val="21"/>
+        </w:rPr>
+        <w:t>Web</w:t>
+      </w:r>
+      <w:r>
+        <w:rPr>
+          <w:rFonts w:hint="eastAsia"/>
+          <w:sz w:val="21"/>
+        </w:rPr>
+        <w:t>页面中配置</w:t>
+      </w:r>
+      <w:r>
+        <w:rPr>
+          <w:sz w:val="21"/>
+        </w:rPr>
+        <w:t>DemoJobHandler</w:t>
+      </w:r>
+      <w:r>
+        <w:rPr>
+          <w:rFonts w:hint="eastAsia"/>
+          <w:sz w:val="21"/>
+        </w:rPr>
+        <w:t xml:space="preserve"> </w:t>
+      </w:r>
+      <w:r>
+        <w:rPr>
+          <w:rFonts w:hint="eastAsia"/>
+          <w:sz w:val="21"/>
+        </w:rPr>
+        <w:t>调度相关参数，这些参数</w:t>
+      </w:r>
+      <w:r>
+        <w:rPr>
+          <w:rFonts w:hint="eastAsia"/>
+          <w:sz w:val="21"/>
+        </w:rPr>
+        <w:t>保存在</w:t>
+      </w:r>
+      <w:r>
+        <w:rPr>
+          <w:sz w:val="21"/>
+        </w:rPr>
+        <w:t>info</w:t>
+      </w:r>
+      <w:r>
+        <w:rPr>
+          <w:rFonts w:hint="eastAsia"/>
+          <w:sz w:val="21"/>
+        </w:rPr>
+        <w:t>表中，对应数据模型</w:t>
+      </w:r>
+      <w:r>
+        <w:rPr>
+          <w:rFonts w:hint="eastAsia"/>
+          <w:sz w:val="21"/>
+        </w:rPr>
+        <w:t xml:space="preserve"> X</w:t>
+      </w:r>
+      <w:r>
+        <w:rPr>
+          <w:sz w:val="21"/>
+        </w:rPr>
+        <w:t>xlJobInfo</w:t>
+      </w:r>
+      <w:r>
+        <w:rPr>
+          <w:rFonts w:hint="eastAsia"/>
+          <w:sz w:val="21"/>
+        </w:rPr>
+        <w:t>。</w:t>
+      </w:r>
+      <w:r>
+        <w:rPr>
+          <w:rFonts w:hint="eastAsia"/>
+          <w:sz w:val="21"/>
+        </w:rPr>
+        <w:t>点击“执行”</w:t>
+      </w:r>
+      <w:r>
+        <w:rPr>
+          <w:rFonts w:hint="eastAsia"/>
+          <w:sz w:val="21"/>
+        </w:rPr>
+        <w:t>按钮，</w:t>
+      </w:r>
+      <w:r>
+        <w:rPr>
+          <w:rFonts w:hint="eastAsia"/>
+          <w:sz w:val="21"/>
+        </w:rPr>
+        <w:t>会</w:t>
+      </w:r>
+      <w:r>
+        <w:rPr>
+          <w:rFonts w:hint="eastAsia"/>
+          <w:sz w:val="21"/>
+        </w:rPr>
+        <w:t>执行</w:t>
+      </w:r>
+      <w:r>
+        <w:rPr>
+          <w:rFonts w:hint="eastAsia"/>
+          <w:sz w:val="21"/>
+        </w:rPr>
+        <w:t xml:space="preserve"> </w:t>
+      </w:r>
+      <w:r>
+        <w:rPr>
+          <w:sz w:val="21"/>
+        </w:rPr>
+        <w:t>JobInfoController.trigger</w:t>
+      </w:r>
+      <w:r>
+        <w:rPr>
+          <w:rFonts w:hint="eastAsia"/>
+          <w:sz w:val="21"/>
+        </w:rPr>
+        <w:t xml:space="preserve"> </w:t>
+      </w:r>
+      <w:r>
+        <w:rPr>
+          <w:sz w:val="21"/>
+        </w:rPr>
+        <w:t>(int jobId, executorParam)</w:t>
+      </w:r>
+      <w:r>
+        <w:rPr>
+          <w:sz w:val="21"/>
+        </w:rPr>
+        <w:t xml:space="preserve"> </w:t>
+      </w:r>
+      <w:r>
+        <w:rPr>
+          <w:rFonts w:hint="eastAsia"/>
+          <w:sz w:val="21"/>
+        </w:rPr>
+        <w:t>方法，</w:t>
+      </w:r>
+      <w:r>
+        <w:rPr>
+          <w:sz w:val="21"/>
+        </w:rPr>
+        <w:t xml:space="preserve">executorParam </w:t>
+      </w:r>
+      <w:r>
+        <w:rPr>
+          <w:rFonts w:hint="eastAsia"/>
+          <w:sz w:val="21"/>
+        </w:rPr>
+        <w:t xml:space="preserve"> </w:t>
+      </w:r>
+      <w:r>
+        <w:rPr>
+          <w:rFonts w:hint="eastAsia"/>
+          <w:sz w:val="21"/>
+        </w:rPr>
+        <w:t>是任务执行所需的入参</w:t>
+      </w:r>
+      <w:r>
+        <w:rPr>
+          <w:rFonts w:hint="eastAsia"/>
+          <w:sz w:val="21"/>
+        </w:rPr>
+        <w:t>，不同的任务参数类型和个数各不相同，这个由用户根据具体任务给出</w:t>
+      </w:r>
+      <w:r>
+        <w:rPr>
+          <w:rFonts w:hint="eastAsia"/>
+          <w:sz w:val="21"/>
+        </w:rPr>
+        <w:t>。</w:t>
+      </w:r>
+    </w:p>
+    <w:p>
+      <w:pPr>
+        <w:pStyle w:val="ListParagraph"/>
+        <w:ind w:left="900"/>
+        <w:rPr>
+          <w:rFonts w:hint="eastAsia"/>
+          <w:sz w:val="21"/>
+        </w:rPr>
+      </w:pPr>
+    </w:p>
+    <w:p>
+      <w:pPr>
+        <w:pStyle w:val="ListParagraph"/>
+        <w:ind w:left="900"/>
+        <w:rPr>
+          <w:rFonts w:hint="eastAsia"/>
+        </w:rPr>
+      </w:pPr>
+      <w:r>
+        <w:rPr>
+          <w:noProof/>
+        </w:rPr>
+        <w:drawing>
+          <wp:inline distT="0" distB="0" distL="0" distR="0" wp14:anchorId="2074B47F" wp14:editId="383D29F4">
+            <wp:extent cx="5717540" cy="3916680"/>
+            <wp:effectExtent l="0" t="0" r="0" b="0"/>
+            <wp:docPr id="5" name="Picture 5" descr="../../../../../Desktop/Screen%20Shot%202019-12-25%20at%2010.24.39"/>
+            <wp:cNvGraphicFramePr>
+              <a:graphicFrameLocks xmlns:a="http://schemas.openxmlformats.org/drawingml/2006/main" noChangeAspect="1"/>
+            </wp:cNvGraphicFramePr>
+            <a:graphic xmlns:a="http://schemas.openxmlformats.org/drawingml/2006/main">
+              <a:graphicData uri="http://schemas.openxmlformats.org/drawingml/2006/picture">
+                <pic:pic xmlns:pic="http://schemas.openxmlformats.org/drawingml/2006/picture">
+                  <pic:nvPicPr>
+                    <pic:cNvPr id="0" name="Picture 1" descr="../../../../../Desktop/Screen%20Shot%202019-12-25%20at%2010.24.39"/>
+                    <pic:cNvPicPr>
+                      <a:picLocks noChangeAspect="1" noChangeArrowheads="1"/>
+                    </pic:cNvPicPr>
+                  </pic:nvPicPr>
+                  <pic:blipFill>
+                    <a:blip r:embed="rId9">
+                      <a:extLst>
+                        <a:ext uri="{28A0092B-C50C-407E-A947-70E740481C1C}">
+                          <a14:useLocalDpi xmlns:a14="http://schemas.microsoft.com/office/drawing/2010/main" val="0"/>
+                        </a:ext>
+                      </a:extLst>
+                    </a:blip>
+                    <a:srcRect/>
+                    <a:stretch>
+                      <a:fillRect/>
+                    </a:stretch>
+                  </pic:blipFill>
+                  <pic:spPr bwMode="auto">
+                    <a:xfrm>
+                      <a:off x="0" y="0"/>
+                      <a:ext cx="5717540" cy="3916680"/>
+                    </a:xfrm>
+                    <a:prstGeom prst="rect">
+                      <a:avLst/>
+                    </a:prstGeom>
+                    <a:noFill/>
+                    <a:ln>
+                      <a:noFill/>
+                    </a:ln>
+                  </pic:spPr>
+                </pic:pic>
+              </a:graphicData>
+            </a:graphic>
+          </wp:inline>
+        </w:drawing>
+      </w:r>
+    </w:p>
+    <w:p>
+      <w:pPr>
+        <w:rPr>
+          <w:sz w:val="21"/>
+        </w:rPr>
+      </w:pPr>
+    </w:p>
+    <w:p>
+      <w:pPr>
+        <w:pStyle w:val="ListParagraph"/>
+        <w:numPr>
+          <w:ilvl w:val="0"/>
+          <w:numId w:val="19"/>
+        </w:numPr>
+        <w:rPr>
+          <w:sz w:val="21"/>
+        </w:rPr>
+      </w:pPr>
+      <w:r>
+        <w:rPr>
+          <w:sz w:val="21"/>
+        </w:rPr>
+        <w:t>Job</w:t>
+      </w:r>
+      <w:r>
+        <w:rPr>
+          <w:sz w:val="21"/>
+        </w:rPr>
+        <w:t>TriggerPoolHelper.trigger</w:t>
+      </w:r>
+      <w:r>
+        <w:rPr>
+          <w:sz w:val="21"/>
+        </w:rPr>
+        <w:t xml:space="preserve"> </w:t>
+      </w:r>
+      <w:r>
+        <w:rPr>
+          <w:sz w:val="21"/>
+        </w:rPr>
+        <w:t>(</w:t>
+      </w:r>
+      <w:r>
+        <w:rPr>
+          <w:sz w:val="21"/>
+        </w:rPr>
+        <w:t>int jobId, TriggerTypeEnum triggerType, int failRetryCount, String executorShardingParam, String executorParam</w:t>
+      </w:r>
+      <w:r>
+        <w:rPr>
+          <w:sz w:val="21"/>
+        </w:rPr>
+        <w:t>)</w:t>
+      </w:r>
+      <w:r>
+        <w:rPr>
+          <w:rFonts w:hint="eastAsia"/>
+          <w:sz w:val="21"/>
+        </w:rPr>
+        <w:t>，将调度信息加入调度线程池</w:t>
+      </w:r>
+      <w:r>
+        <w:rPr>
+          <w:rFonts w:hint="eastAsia"/>
+          <w:sz w:val="21"/>
+        </w:rPr>
+        <w:t>。</w:t>
+      </w:r>
+    </w:p>
+    <w:p>
+      <w:pPr>
+        <w:pStyle w:val="ListParagraph"/>
+        <w:numPr>
+          <w:ilvl w:val="0"/>
+          <w:numId w:val="20"/>
+        </w:numPr>
+        <w:rPr>
+          <w:sz w:val="21"/>
+        </w:rPr>
+      </w:pPr>
+      <w:r>
+        <w:rPr>
+          <w:rFonts w:hint="eastAsia"/>
+          <w:sz w:val="21"/>
+        </w:rPr>
+        <w:t>为该任务</w:t>
+      </w:r>
+      <w:r>
+        <w:rPr>
+          <w:rFonts w:hint="eastAsia"/>
+          <w:sz w:val="21"/>
+        </w:rPr>
+        <w:t>选择快慢线程池（</w:t>
+      </w:r>
+      <w:r>
+        <w:rPr>
+          <w:sz w:val="21"/>
+        </w:rPr>
+        <w:t>fastTriggerPool  slowTriggerPool</w:t>
+      </w:r>
+      <w:r>
+        <w:rPr>
+          <w:rFonts w:hint="eastAsia"/>
+          <w:sz w:val="21"/>
+        </w:rPr>
+        <w:t>）</w:t>
+      </w:r>
+      <w:bookmarkStart w:id="0" w:name="_GoBack"/>
+      <w:bookmarkEnd w:id="0"/>
+    </w:p>
+    <w:p>
+      <w:pPr>
+        <w:pStyle w:val="ListParagraph"/>
+        <w:numPr>
+          <w:ilvl w:val="0"/>
+          <w:numId w:val="20"/>
+        </w:numPr>
+        <w:rPr>
+          <w:sz w:val="21"/>
+        </w:rPr>
+      </w:pPr>
+      <w:r>
+        <w:rPr>
+          <w:rFonts w:hint="eastAsia"/>
+          <w:sz w:val="21"/>
+        </w:rPr>
+        <w:t>在选择好的线程池里执行触发任务执行</w:t>
+      </w:r>
+      <w:r>
+        <w:rPr>
+          <w:sz w:val="21"/>
+        </w:rPr>
+        <w:t>XxlJobTrigger.</w:t>
+      </w:r>
+      <w:r>
+        <w:rPr>
+          <w:sz w:val="21"/>
+        </w:rPr>
+        <w:t>trigger</w:t>
+      </w:r>
+      <w:r>
+        <w:rPr>
+          <w:sz w:val="21"/>
+        </w:rPr>
+        <w:t xml:space="preserve"> </w:t>
+      </w:r>
+      <w:r>
+        <w:rPr>
+          <w:sz w:val="21"/>
+        </w:rPr>
+        <w:t>(</w:t>
+      </w:r>
+      <w:r>
+        <w:rPr>
+          <w:sz w:val="21"/>
+        </w:rPr>
+        <w:t>int jobId, TriggerTypeEnum triggerType, int failRetryCount, String executorShardingParam, String executorParam)</w:t>
+      </w:r>
+    </w:p>
+    <w:p>
+      <w:pPr>
+        <w:ind w:left="1440"/>
+        <w:rPr>
+          <w:sz w:val="21"/>
+        </w:rPr>
+      </w:pPr>
+    </w:p>
+    <w:p>
+      <w:pPr>
+        <w:pStyle w:val="ListParagraph"/>
+        <w:numPr>
+          <w:ilvl w:val="0"/>
+          <w:numId w:val="19"/>
+        </w:numPr>
+        <w:rPr>
+          <w:sz w:val="21"/>
+        </w:rPr>
+      </w:pPr>
+      <w:r>
+        <w:rPr>
+          <w:sz w:val="21"/>
+        </w:rPr>
+        <w:t>XxlJobTrigger.trigger (int jobId, TriggerTypeEnum triggerType, int failRetryCount, String executorShardingParam, String executorParam)</w:t>
+      </w:r>
+      <w:r>
+        <w:rPr>
+          <w:rFonts w:hint="eastAsia"/>
+          <w:sz w:val="21"/>
+        </w:rPr>
+        <w:t>，触发器触发任务执行</w:t>
+      </w:r>
+      <w:r>
+        <w:rPr>
+          <w:rFonts w:hint="eastAsia"/>
+          <w:sz w:val="21"/>
+        </w:rPr>
+        <w:t>。</w:t>
+      </w:r>
+    </w:p>
+    <w:p>
+      <w:pPr>
+        <w:pStyle w:val="ListParagraph"/>
+        <w:numPr>
+          <w:ilvl w:val="0"/>
+          <w:numId w:val="21"/>
+        </w:numPr>
+        <w:rPr>
+          <w:sz w:val="21"/>
+        </w:rPr>
+      </w:pPr>
+      <w:r>
+        <w:rPr>
+          <w:rFonts w:hint="eastAsia"/>
+          <w:sz w:val="21"/>
+        </w:rPr>
+        <w:t>根据</w:t>
+      </w:r>
+      <w:r>
+        <w:rPr>
+          <w:rFonts w:hint="eastAsia"/>
+          <w:sz w:val="21"/>
+        </w:rPr>
+        <w:t xml:space="preserve"> </w:t>
+      </w:r>
+      <w:r>
+        <w:rPr>
+          <w:sz w:val="21"/>
+        </w:rPr>
+        <w:t xml:space="preserve">jobId </w:t>
+      </w:r>
+      <w:r>
+        <w:rPr>
+          <w:rFonts w:hint="eastAsia"/>
+          <w:sz w:val="21"/>
+        </w:rPr>
+        <w:t>从数据库表中读取</w:t>
+      </w:r>
+      <w:r>
+        <w:rPr>
+          <w:rFonts w:hint="eastAsia"/>
+          <w:sz w:val="21"/>
+        </w:rPr>
+        <w:t>X</w:t>
+      </w:r>
+      <w:r>
+        <w:rPr>
+          <w:sz w:val="21"/>
+        </w:rPr>
+        <w:t>xlJobInfo</w:t>
+      </w:r>
+      <w:r>
+        <w:rPr>
+          <w:rFonts w:hint="eastAsia"/>
+          <w:sz w:val="21"/>
+        </w:rPr>
+        <w:t>（任务调度扩展信息）和</w:t>
+      </w:r>
+      <w:r>
+        <w:rPr>
+          <w:rFonts w:hint="eastAsia"/>
+          <w:sz w:val="21"/>
+        </w:rPr>
+        <w:t xml:space="preserve"> </w:t>
+      </w:r>
+      <w:r>
+        <w:rPr>
+          <w:sz w:val="21"/>
+        </w:rPr>
+        <w:t>XxlJobGroup</w:t>
+      </w:r>
+      <w:r>
+        <w:rPr>
+          <w:rFonts w:hint="eastAsia"/>
+          <w:sz w:val="21"/>
+        </w:rPr>
+        <w:t>（任务所属执行器信息）</w:t>
+      </w:r>
+    </w:p>
+    <w:p>
+      <w:pPr>
+        <w:pStyle w:val="ListParagraph"/>
+        <w:numPr>
+          <w:ilvl w:val="0"/>
+          <w:numId w:val="21"/>
+        </w:numPr>
+        <w:rPr>
+          <w:sz w:val="21"/>
+        </w:rPr>
+      </w:pPr>
+      <w:r>
+        <w:rPr>
+          <w:rFonts w:hint="eastAsia"/>
+          <w:sz w:val="21"/>
+        </w:rPr>
+        <w:t>根据路由策略是否为“分片广播（</w:t>
+      </w:r>
+      <w:r>
+        <w:rPr>
+          <w:sz w:val="21"/>
+        </w:rPr>
+        <w:t>SHARDING_BROADCAST</w:t>
+      </w:r>
+      <w:r>
+        <w:rPr>
+          <w:rFonts w:hint="eastAsia"/>
+          <w:sz w:val="21"/>
+        </w:rPr>
+        <w:t>）分为两种情况，传入不同的分片参数</w:t>
+      </w:r>
+    </w:p>
+    <w:p>
+      <w:pPr>
+        <w:pStyle w:val="ListParagraph"/>
+        <w:numPr>
+          <w:ilvl w:val="0"/>
+          <w:numId w:val="21"/>
+        </w:numPr>
+        <w:rPr>
+          <w:sz w:val="21"/>
+        </w:rPr>
+      </w:pPr>
+      <w:r>
+        <w:rPr>
+          <w:rFonts w:hint="eastAsia"/>
+          <w:sz w:val="21"/>
+        </w:rPr>
+        <w:t>设置触发参数</w:t>
+      </w:r>
+      <w:r>
+        <w:rPr>
+          <w:sz w:val="21"/>
+        </w:rPr>
+        <w:t>TriggerParam</w:t>
+      </w:r>
+      <w:r>
+        <w:rPr>
+          <w:rFonts w:hint="eastAsia"/>
+          <w:sz w:val="21"/>
+        </w:rPr>
+        <w:t>，获取最终执行该任务的机器地址</w:t>
+      </w:r>
+      <w:r>
+        <w:rPr>
+          <w:sz w:val="21"/>
+        </w:rPr>
+        <w:t>address</w:t>
+      </w:r>
+    </w:p>
+    <w:p>
+      <w:pPr>
+        <w:pStyle w:val="ListParagraph"/>
+        <w:numPr>
+          <w:ilvl w:val="0"/>
+          <w:numId w:val="21"/>
+        </w:numPr>
+        <w:rPr>
+          <w:sz w:val="21"/>
+        </w:rPr>
+      </w:pPr>
+      <w:r>
+        <w:rPr>
+          <w:sz w:val="21"/>
+        </w:rPr>
+        <w:t>PRC</w:t>
+      </w:r>
+      <w:r>
+        <w:rPr>
+          <w:rFonts w:hint="eastAsia"/>
+          <w:sz w:val="21"/>
+        </w:rPr>
+        <w:t>触发远程执行器执行</w:t>
+      </w:r>
+      <w:r>
+        <w:rPr>
+          <w:rFonts w:hint="eastAsia"/>
+          <w:sz w:val="21"/>
+        </w:rPr>
+        <w:t xml:space="preserve"> Xxl</w:t>
+      </w:r>
+      <w:r>
+        <w:rPr>
+          <w:sz w:val="21"/>
+        </w:rPr>
+        <w:t>JobTrigger.runExecutor (</w:t>
+      </w:r>
+      <w:proofErr w:type="spellStart"/>
+      <w:r>
+        <w:rPr>
+          <w:sz w:val="21"/>
+        </w:rPr>
+        <w:t>TriggerParam</w:t>
+      </w:r>
+      <w:proofErr w:type="spellEnd"/>
+      <w:r>
+        <w:rPr>
+          <w:sz w:val="21"/>
+        </w:rPr>
+        <w:t xml:space="preserve"> </w:t>
+      </w:r>
+      <w:proofErr w:type="spellStart"/>
+      <w:r>
+        <w:rPr>
+          <w:sz w:val="21"/>
+        </w:rPr>
+        <w:t>triggerParam</w:t>
+      </w:r>
+      <w:proofErr w:type="spellEnd"/>
+      <w:r>
+        <w:rPr>
+          <w:sz w:val="21"/>
+        </w:rPr>
+        <w:t>, String address)</w:t>
+      </w:r>
+    </w:p>
+    <w:p>
+      <w:pPr>
+        <w:pStyle w:val="ListParagraph"/>
+        <w:numPr>
+          <w:ilvl w:val="0"/>
+          <w:numId w:val="19"/>
+        </w:numPr>
+        <w:rPr>
+          <w:sz w:val="21"/>
+        </w:rPr>
+      </w:pPr>
+      <w:r>
+        <w:rPr>
+          <w:rFonts w:hint="eastAsia"/>
+          <w:sz w:val="21"/>
+        </w:rPr>
+        <w:t>Xxl</w:t>
+      </w:r>
+      <w:r>
+        <w:rPr>
+          <w:sz w:val="21"/>
+        </w:rPr>
+        <w:t>JobTrigger.runExecutor (</w:t>
+      </w:r>
+      <w:proofErr w:type="spellStart"/>
+      <w:r>
+        <w:rPr>
+          <w:sz w:val="21"/>
+        </w:rPr>
+        <w:t>TriggerParam</w:t>
+      </w:r>
+      <w:proofErr w:type="spellEnd"/>
+      <w:r>
+        <w:rPr>
+          <w:sz w:val="21"/>
+        </w:rPr>
+        <w:t xml:space="preserve"> </w:t>
+      </w:r>
+      <w:proofErr w:type="spellStart"/>
+      <w:r>
+        <w:rPr>
+          <w:sz w:val="21"/>
+        </w:rPr>
+        <w:t>triggerParam</w:t>
+      </w:r>
+      <w:proofErr w:type="spellEnd"/>
+      <w:r>
+        <w:rPr>
+          <w:sz w:val="21"/>
+        </w:rPr>
+        <w:t>, String address)</w:t>
+      </w:r>
+      <w:r>
+        <w:rPr>
+          <w:sz w:val="21"/>
+        </w:rPr>
+        <w:t> ,</w:t>
+      </w:r>
+      <w:r>
+        <w:rPr>
+          <w:rFonts w:hint="eastAsia"/>
+          <w:sz w:val="21"/>
+        </w:rPr>
+        <w:t>远程触发</w:t>
+      </w:r>
+      <w:r>
+        <w:rPr>
+          <w:rFonts w:hint="eastAsia"/>
+          <w:sz w:val="21"/>
+        </w:rPr>
+        <w:t>执行器</w:t>
+      </w:r>
+      <w:r>
+        <w:rPr>
+          <w:rFonts w:hint="eastAsia"/>
+          <w:sz w:val="21"/>
+        </w:rPr>
+        <w:t>执行</w:t>
+      </w:r>
+      <w:r>
+        <w:rPr>
+          <w:rFonts w:hint="eastAsia"/>
+          <w:sz w:val="21"/>
+        </w:rPr>
+        <w:t>。</w:t>
+      </w:r>
+    </w:p>
+    <w:p>
+      <w:pPr>
+        <w:pStyle w:val="ListParagraph"/>
+        <w:numPr>
+          <w:ilvl w:val="0"/>
+          <w:numId w:val="22"/>
+        </w:numPr>
+        <w:rPr>
+          <w:sz w:val="21"/>
+        </w:rPr>
+      </w:pPr>
+      <w:r>
+        <w:rPr>
+          <w:rFonts w:hint="eastAsia"/>
+          <w:sz w:val="21"/>
+        </w:rPr>
+        <w:t>根据</w:t>
+      </w:r>
+      <w:r>
+        <w:rPr>
+          <w:sz w:val="21"/>
+        </w:rPr>
+        <w:t xml:space="preserve">address </w:t>
+      </w:r>
+      <w:r>
+        <w:rPr>
+          <w:rFonts w:hint="eastAsia"/>
+          <w:sz w:val="21"/>
+        </w:rPr>
+        <w:t>创建执行器客户端服务</w:t>
+      </w:r>
+      <w:r>
+        <w:rPr>
+          <w:sz w:val="21"/>
+        </w:rPr>
+        <w:t xml:space="preserve"> </w:t>
+      </w:r>
+      <w:r>
+        <w:rPr>
+          <w:rFonts w:hint="eastAsia"/>
+          <w:sz w:val="21"/>
+        </w:rPr>
+        <w:t>E</w:t>
+      </w:r>
+      <w:r>
+        <w:rPr>
+          <w:sz w:val="21"/>
+        </w:rPr>
+        <w:t>xecutorBiz</w:t>
+      </w:r>
+    </w:p>
+    <w:p>
+      <w:pPr>
+        <w:pStyle w:val="ListParagraph"/>
+        <w:numPr>
+          <w:ilvl w:val="0"/>
+          <w:numId w:val="22"/>
+        </w:numPr>
+        <w:rPr>
+          <w:sz w:val="21"/>
+        </w:rPr>
+      </w:pPr>
+      <w:r>
+        <w:rPr>
+          <w:rFonts w:hint="eastAsia"/>
+          <w:sz w:val="21"/>
+        </w:rPr>
+        <w:t>执行</w:t>
+      </w:r>
+      <w:r>
+        <w:rPr>
+          <w:rFonts w:hint="eastAsia"/>
+          <w:sz w:val="21"/>
+        </w:rPr>
+        <w:t xml:space="preserve"> </w:t>
+      </w:r>
+      <w:r>
+        <w:rPr>
+          <w:sz w:val="21"/>
+        </w:rPr>
+        <w:t>ExecutorBiz.run (triggerParam)</w:t>
+      </w:r>
+      <w:r>
+        <w:rPr>
+          <w:rFonts w:hint="eastAsia"/>
+          <w:sz w:val="21"/>
+        </w:rPr>
+        <w:t xml:space="preserve"> </w:t>
+      </w:r>
+    </w:p>
+    <w:p>
+      <w:pPr>
+        <w:pStyle w:val="ListParagraph"/>
+        <w:numPr>
+          <w:ilvl w:val="0"/>
+          <w:numId w:val="19"/>
+        </w:numPr>
+        <w:rPr>
+          <w:sz w:val="21"/>
+        </w:rPr>
+      </w:pPr>
+      <w:r>
+        <w:rPr>
+          <w:sz w:val="21"/>
+        </w:rPr>
+        <w:t>ExecutorBiz.run (triggerParam)</w:t>
+      </w:r>
+      <w:r>
+        <w:rPr>
+          <w:rFonts w:hint="eastAsia"/>
+          <w:sz w:val="21"/>
+        </w:rPr>
+        <w:t>，远程执行器执行任务</w:t>
+      </w:r>
+      <w:r>
+        <w:rPr>
+          <w:rFonts w:hint="eastAsia"/>
+          <w:sz w:val="21"/>
+        </w:rPr>
+        <w:t>。</w:t>
+      </w:r>
+    </w:p>
+    <w:p>
+      <w:pPr>
+        <w:pStyle w:val="ListParagraph"/>
+        <w:numPr>
+          <w:ilvl w:val="0"/>
+          <w:numId w:val="23"/>
+        </w:numPr>
+        <w:rPr>
+          <w:sz w:val="21"/>
+        </w:rPr>
+      </w:pPr>
+      <w:r>
+        <w:rPr>
+          <w:rFonts w:hint="eastAsia"/>
+          <w:sz w:val="21"/>
+        </w:rPr>
+        <w:t>区分不同的任务运行模式，确认</w:t>
+      </w:r>
+      <w:r>
+        <w:rPr>
+          <w:rFonts w:hint="eastAsia"/>
+          <w:sz w:val="21"/>
+        </w:rPr>
+        <w:t xml:space="preserve"> </w:t>
+      </w:r>
+      <w:r>
+        <w:rPr>
+          <w:sz w:val="21"/>
+        </w:rPr>
+        <w:t xml:space="preserve">jobThread </w:t>
+      </w:r>
+      <w:r>
+        <w:rPr>
+          <w:rFonts w:hint="eastAsia"/>
+          <w:sz w:val="21"/>
+        </w:rPr>
+        <w:t>和</w:t>
+      </w:r>
+      <w:r>
+        <w:rPr>
+          <w:sz w:val="21"/>
+        </w:rPr>
+        <w:t>jobHandler</w:t>
+      </w:r>
+    </w:p>
+    <w:p>
+      <w:pPr>
+        <w:pStyle w:val="ListParagraph"/>
+        <w:numPr>
+          <w:ilvl w:val="0"/>
+          <w:numId w:val="23"/>
+        </w:numPr>
+        <w:rPr>
+          <w:sz w:val="21"/>
+        </w:rPr>
+      </w:pPr>
+      <w:r>
+        <w:rPr>
+          <w:rFonts w:hint="eastAsia"/>
+          <w:sz w:val="21"/>
+        </w:rPr>
+        <w:t>处理阻塞处理策略</w:t>
+      </w:r>
+      <w:r>
+        <w:rPr>
+          <w:rFonts w:hint="eastAsia"/>
+          <w:sz w:val="21"/>
+        </w:rPr>
+        <w:t xml:space="preserve"> </w:t>
+      </w:r>
+      <w:r>
+        <w:rPr>
+          <w:rFonts w:hint="eastAsia"/>
+          <w:sz w:val="21"/>
+        </w:rPr>
+        <w:t>（同一个任务被频繁调度）</w:t>
+      </w:r>
+      <w:r>
+        <w:rPr>
+          <w:sz w:val="21"/>
+        </w:rPr>
+        <w:t>,</w:t>
+      </w:r>
+      <w:r>
+        <w:rPr>
+          <w:rFonts w:hint="eastAsia"/>
+          <w:sz w:val="21"/>
+        </w:rPr>
+        <w:t>将</w:t>
+      </w:r>
+      <w:r>
+        <w:rPr>
+          <w:sz w:val="21"/>
+        </w:rPr>
+        <w:t>triggerParam</w:t>
+      </w:r>
+      <w:r>
+        <w:rPr>
+          <w:rFonts w:hint="eastAsia"/>
+          <w:sz w:val="21"/>
+        </w:rPr>
+        <w:t>放入队列中</w:t>
+      </w:r>
+    </w:p>
+    <w:p>
+      <w:pPr>
+        <w:pStyle w:val="ListParagraph"/>
+        <w:numPr>
+          <w:ilvl w:val="0"/>
+          <w:numId w:val="23"/>
+        </w:numPr>
+        <w:rPr>
+          <w:sz w:val="21"/>
+        </w:rPr>
+      </w:pPr>
+      <w:r>
+        <w:rPr>
+          <w:rFonts w:hint="eastAsia"/>
+          <w:sz w:val="21"/>
+        </w:rPr>
+        <w:t>执行器（</w:t>
+      </w:r>
+      <w:r>
+        <w:rPr>
+          <w:sz w:val="21"/>
+        </w:rPr>
+        <w:t>XxlJobExecutor</w:t>
+      </w:r>
+      <w:r>
+        <w:rPr>
+          <w:rFonts w:hint="eastAsia"/>
+          <w:sz w:val="21"/>
+        </w:rPr>
+        <w:t>）注册任务执行线程</w:t>
+      </w:r>
+      <w:r>
+        <w:rPr>
+          <w:rFonts w:hint="eastAsia"/>
+          <w:sz w:val="21"/>
+        </w:rPr>
+        <w:t xml:space="preserve"> </w:t>
+      </w:r>
+      <w:r>
+        <w:rPr>
+          <w:sz w:val="21"/>
+        </w:rPr>
+        <w:t>XxlJobExecutor.registJobThread(triggerParam.getJobId(), jobHandler, removeOldReason)</w:t>
+      </w:r>
+    </w:p>
+    <w:p>
+      <w:pPr>
+        <w:pStyle w:val="ListParagraph"/>
+        <w:numPr>
+          <w:ilvl w:val="0"/>
+          <w:numId w:val="19"/>
+        </w:numPr>
+        <w:rPr>
+          <w:sz w:val="21"/>
+        </w:rPr>
+      </w:pPr>
+      <w:r>
+        <w:rPr>
+          <w:sz w:val="21"/>
+        </w:rPr>
+        <w:t>XxlJobExecutor.registJobThread(triggerParam.getJobId(), jobHandler, removeOldReason)</w:t>
+      </w:r>
+    </w:p>
+    <w:p>
+      <w:pPr>
+        <w:pStyle w:val="ListParagraph"/>
+        <w:numPr>
+          <w:ilvl w:val="0"/>
+          <w:numId w:val="23"/>
+        </w:numPr>
+        <w:rPr>
+          <w:sz w:val="21"/>
+        </w:rPr>
+      </w:pPr>
+      <w:r>
+        <w:rPr>
+          <w:rFonts w:hint="eastAsia"/>
+          <w:sz w:val="21"/>
+        </w:rPr>
+        <w:t>启动线程</w:t>
+      </w:r>
+      <w:r>
+        <w:rPr>
+          <w:sz w:val="21"/>
+        </w:rPr>
+        <w:t>JobThread (int jobId, IJobHandler jobHandler) ,</w:t>
+      </w:r>
+      <w:r>
+        <w:rPr>
+          <w:rFonts w:hint="eastAsia"/>
+          <w:sz w:val="21"/>
+        </w:rPr>
+        <w:t>该线程有个</w:t>
+      </w:r>
+      <w:r>
+        <w:rPr>
+          <w:sz w:val="21"/>
+        </w:rPr>
+        <w:t xml:space="preserve"> triggerQueue,</w:t>
+      </w:r>
+      <w:r>
+        <w:rPr>
+          <w:rFonts w:hint="eastAsia"/>
+          <w:sz w:val="21"/>
+        </w:rPr>
+        <w:t>存放</w:t>
+      </w:r>
+      <w:r>
+        <w:rPr>
+          <w:rFonts w:hint="eastAsia"/>
+          <w:sz w:val="21"/>
+        </w:rPr>
+        <w:t xml:space="preserve"> </w:t>
+      </w:r>
+      <w:r>
+        <w:rPr>
+          <w:sz w:val="21"/>
+        </w:rPr>
+        <w:t>triggerParam.jobThread</w:t>
+      </w:r>
+      <w:r>
+        <w:rPr>
+          <w:rFonts w:hint="eastAsia"/>
+          <w:sz w:val="21"/>
+        </w:rPr>
+        <w:t>从</w:t>
+      </w:r>
+      <w:r>
+        <w:rPr>
+          <w:sz w:val="21"/>
+        </w:rPr>
+        <w:t>triggerQueue</w:t>
+      </w:r>
+      <w:r>
+        <w:rPr>
+          <w:rFonts w:hint="eastAsia"/>
+          <w:sz w:val="21"/>
+        </w:rPr>
+        <w:t>中读取</w:t>
+      </w:r>
+      <w:r>
+        <w:rPr>
+          <w:sz w:val="21"/>
+        </w:rPr>
+        <w:t>triggerParam</w:t>
+      </w:r>
+      <w:r>
+        <w:rPr>
+          <w:rFonts w:hint="eastAsia"/>
+          <w:sz w:val="21"/>
+        </w:rPr>
+        <w:t>，并执行用户定义的任务</w:t>
+      </w:r>
+      <w:r>
+        <w:rPr>
+          <w:sz w:val="21"/>
+        </w:rPr>
+        <w:t xml:space="preserve"> handler.</w:t>
+      </w:r>
+      <w:r>
+        <w:rPr>
+          <w:sz w:val="21"/>
+        </w:rPr>
+        <w:t>execut</w:t>
+      </w:r>
+      <w:r>
+        <w:rPr>
+          <w:rFonts w:hint="eastAsia"/>
+          <w:sz w:val="21"/>
+        </w:rPr>
+        <w:t>e</w:t>
+      </w:r>
+      <w:r>
+        <w:rPr>
+          <w:sz w:val="21"/>
+        </w:rPr>
+        <w:t xml:space="preserve"> (triggerParam.getExecutorParam)</w:t>
+      </w:r>
+    </w:p>
+    <w:p>
+      <w:pPr>
+        <w:pStyle w:val="ListParagraph"/>
+        <w:numPr>
+          <w:ilvl w:val="0"/>
+          <w:numId w:val="19"/>
+        </w:numPr>
+        <w:rPr>
+          <w:sz w:val="21"/>
+        </w:rPr>
+      </w:pPr>
+      <w:r>
+        <w:rPr>
+          <w:sz w:val="21"/>
+        </w:rPr>
+        <w:t>handler.execute</w:t>
+      </w:r>
+      <w:r>
+        <w:rPr>
+          <w:sz w:val="21"/>
+        </w:rPr>
+        <w:t xml:space="preserve"> </w:t>
+      </w:r>
+      <w:r>
+        <w:rPr>
+          <w:sz w:val="21"/>
+        </w:rPr>
+        <w:t>(triggerParam.getExecutorParam)</w:t>
+      </w:r>
+      <w:r>
+        <w:rPr>
+          <w:sz w:val="21"/>
+        </w:rPr>
+        <w:t xml:space="preserve"> </w:t>
+      </w:r>
+      <w:r>
+        <w:rPr>
+          <w:rFonts w:hint="eastAsia"/>
+          <w:sz w:val="21"/>
+        </w:rPr>
+        <w:t>执行任务</w:t>
+      </w:r>
+      <w:r>
+        <w:rPr>
+          <w:rFonts w:hint="eastAsia"/>
+          <w:sz w:val="21"/>
+        </w:rPr>
+        <w:t>。</w:t>
+      </w:r>
+    </w:p>
+    <w:p>
+      <w:pPr>
+        <w:pStyle w:val="ListParagraph"/>
+        <w:ind w:left="1080"/>
+        <w:rPr>
+          <w:sz w:val="21"/>
+        </w:rPr>
+      </w:pPr>
+    </w:p>
+    <w:p>
+      <w:pPr>
+        <w:pStyle w:val="ListParagraph"/>
+        <w:ind w:left="1080"/>
+        <w:rPr>
+          <w:sz w:val="21"/>
+        </w:rPr>
+      </w:pPr>
+    </w:p>
+    <w:p>
+      <w:pPr>
+        <w:pStyle w:val="ListParagraph"/>
+        <w:numPr>
+          <w:ilvl w:val="0"/>
+          <w:numId w:val="15"/>
+        </w:numPr>
+      </w:pPr>
+      <w:r>
+        <w:rPr>
+          <w:rFonts w:hint="eastAsia"/>
+        </w:rPr>
+        <w:t>分片方案总结</w:t>
+      </w:r>
     </w:p>
     <w:sectPr>
       <w:pgSz w:w="11900" w:h="16840"/>
@@ -2283,6 +4150,119 @@
     </w:lvl>
   </w:abstractNum>
   <w:abstractNum w:abstractNumId="5">
+    <w:nsid w:val="254920DC"/>
+    <w:multiLevelType w:val="hybridMultilevel"/>
+    <w:tmpl w:val="A3D6E654"/>
+    <w:lvl w:ilvl="0" w:tplc="04090001">
+      <w:start w:val="1"/>
+      <w:numFmt w:val="bullet"/>
+      <w:lvlText w:val=""/>
+      <w:lvlJc w:val="left"/>
+      <w:pPr>
+        <w:ind w:left="1800" w:hanging="360"/>
+      </w:pPr>
+      <w:rPr>
+        <w:rFonts w:ascii="Symbol" w:hAnsi="Symbol" w:hint="default"/>
+      </w:rPr>
+    </w:lvl>
+    <w:lvl w:ilvl="1" w:tplc="04090003" w:tentative="1">
+      <w:start w:val="1"/>
+      <w:numFmt w:val="bullet"/>
+      <w:lvlText w:val="o"/>
+      <w:lvlJc w:val="left"/>
+      <w:pPr>
+        <w:ind w:left="2520" w:hanging="360"/>
+      </w:pPr>
+      <w:rPr>
+        <w:rFonts w:ascii="Courier New" w:hAnsi="Courier New" w:cs="Courier New" w:hint="default"/>
+      </w:rPr>
+    </w:lvl>
+    <w:lvl w:ilvl="2" w:tplc="04090005" w:tentative="1">
+      <w:start w:val="1"/>
+      <w:numFmt w:val="bullet"/>
+      <w:lvlText w:val=""/>
+      <w:lvlJc w:val="left"/>
+      <w:pPr>
+        <w:ind w:left="3240" w:hanging="360"/>
+      </w:pPr>
+      <w:rPr>
+        <w:rFonts w:ascii="Wingdings" w:hAnsi="Wingdings" w:hint="default"/>
+      </w:rPr>
+    </w:lvl>
+    <w:lvl w:ilvl="3" w:tplc="04090001" w:tentative="1">
+      <w:start w:val="1"/>
+      <w:numFmt w:val="bullet"/>
+      <w:lvlText w:val=""/>
+      <w:lvlJc w:val="left"/>
+      <w:pPr>
+        <w:ind w:left="3960" w:hanging="360"/>
+      </w:pPr>
+      <w:rPr>
+        <w:rFonts w:ascii="Symbol" w:hAnsi="Symbol" w:hint="default"/>
+      </w:rPr>
+    </w:lvl>
+    <w:lvl w:ilvl="4" w:tplc="04090003" w:tentative="1">
+      <w:start w:val="1"/>
+      <w:numFmt w:val="bullet"/>
+      <w:lvlText w:val="o"/>
+      <w:lvlJc w:val="left"/>
+      <w:pPr>
+        <w:ind w:left="4680" w:hanging="360"/>
+      </w:pPr>
+      <w:rPr>
+        <w:rFonts w:ascii="Courier New" w:hAnsi="Courier New" w:cs="Courier New" w:hint="default"/>
+      </w:rPr>
+    </w:lvl>
+    <w:lvl w:ilvl="5" w:tplc="04090005" w:tentative="1">
+      <w:start w:val="1"/>
+      <w:numFmt w:val="bullet"/>
+      <w:lvlText w:val=""/>
+      <w:lvlJc w:val="left"/>
+      <w:pPr>
+        <w:ind w:left="5400" w:hanging="360"/>
+      </w:pPr>
+      <w:rPr>
+        <w:rFonts w:ascii="Wingdings" w:hAnsi="Wingdings" w:hint="default"/>
+      </w:rPr>
+    </w:lvl>
+    <w:lvl w:ilvl="6" w:tplc="04090001" w:tentative="1">
+      <w:start w:val="1"/>
+      <w:numFmt w:val="bullet"/>
+      <w:lvlText w:val=""/>
+      <w:lvlJc w:val="left"/>
+      <w:pPr>
+        <w:ind w:left="6120" w:hanging="360"/>
+      </w:pPr>
+      <w:rPr>
+        <w:rFonts w:ascii="Symbol" w:hAnsi="Symbol" w:hint="default"/>
+      </w:rPr>
+    </w:lvl>
+    <w:lvl w:ilvl="7" w:tplc="04090003" w:tentative="1">
+      <w:start w:val="1"/>
+      <w:numFmt w:val="bullet"/>
+      <w:lvlText w:val="o"/>
+      <w:lvlJc w:val="left"/>
+      <w:pPr>
+        <w:ind w:left="6840" w:hanging="360"/>
+      </w:pPr>
+      <w:rPr>
+        <w:rFonts w:ascii="Courier New" w:hAnsi="Courier New" w:cs="Courier New" w:hint="default"/>
+      </w:rPr>
+    </w:lvl>
+    <w:lvl w:ilvl="8" w:tplc="04090005" w:tentative="1">
+      <w:start w:val="1"/>
+      <w:numFmt w:val="bullet"/>
+      <w:lvlText w:val=""/>
+      <w:lvlJc w:val="left"/>
+      <w:pPr>
+        <w:ind w:left="7560" w:hanging="360"/>
+      </w:pPr>
+      <w:rPr>
+        <w:rFonts w:ascii="Wingdings" w:hAnsi="Wingdings" w:hint="default"/>
+      </w:rPr>
+    </w:lvl>
+  </w:abstractNum>
+  <w:abstractNum w:abstractNumId="6">
     <w:nsid w:val="2FE64877"/>
     <w:multiLevelType w:val="hybridMultilevel"/>
     <w:tmpl w:val="9F2E3B30"/>
@@ -2395,7 +4375,233 @@
       </w:rPr>
     </w:lvl>
   </w:abstractNum>
-  <w:abstractNum w:abstractNumId="6">
+  <w:abstractNum w:abstractNumId="7">
+    <w:nsid w:val="39791951"/>
+    <w:multiLevelType w:val="hybridMultilevel"/>
+    <w:tmpl w:val="F04C21B4"/>
+    <w:lvl w:ilvl="0" w:tplc="04090001">
+      <w:start w:val="1"/>
+      <w:numFmt w:val="bullet"/>
+      <w:lvlText w:val=""/>
+      <w:lvlJc w:val="left"/>
+      <w:pPr>
+        <w:ind w:left="1800" w:hanging="360"/>
+      </w:pPr>
+      <w:rPr>
+        <w:rFonts w:ascii="Symbol" w:hAnsi="Symbol" w:hint="default"/>
+      </w:rPr>
+    </w:lvl>
+    <w:lvl w:ilvl="1" w:tplc="04090003" w:tentative="1">
+      <w:start w:val="1"/>
+      <w:numFmt w:val="bullet"/>
+      <w:lvlText w:val="o"/>
+      <w:lvlJc w:val="left"/>
+      <w:pPr>
+        <w:ind w:left="2520" w:hanging="360"/>
+      </w:pPr>
+      <w:rPr>
+        <w:rFonts w:ascii="Courier New" w:hAnsi="Courier New" w:cs="Courier New" w:hint="default"/>
+      </w:rPr>
+    </w:lvl>
+    <w:lvl w:ilvl="2" w:tplc="04090005" w:tentative="1">
+      <w:start w:val="1"/>
+      <w:numFmt w:val="bullet"/>
+      <w:lvlText w:val=""/>
+      <w:lvlJc w:val="left"/>
+      <w:pPr>
+        <w:ind w:left="3240" w:hanging="360"/>
+      </w:pPr>
+      <w:rPr>
+        <w:rFonts w:ascii="Wingdings" w:hAnsi="Wingdings" w:hint="default"/>
+      </w:rPr>
+    </w:lvl>
+    <w:lvl w:ilvl="3" w:tplc="04090001" w:tentative="1">
+      <w:start w:val="1"/>
+      <w:numFmt w:val="bullet"/>
+      <w:lvlText w:val=""/>
+      <w:lvlJc w:val="left"/>
+      <w:pPr>
+        <w:ind w:left="3960" w:hanging="360"/>
+      </w:pPr>
+      <w:rPr>
+        <w:rFonts w:ascii="Symbol" w:hAnsi="Symbol" w:hint="default"/>
+      </w:rPr>
+    </w:lvl>
+    <w:lvl w:ilvl="4" w:tplc="04090003" w:tentative="1">
+      <w:start w:val="1"/>
+      <w:numFmt w:val="bullet"/>
+      <w:lvlText w:val="o"/>
+      <w:lvlJc w:val="left"/>
+      <w:pPr>
+        <w:ind w:left="4680" w:hanging="360"/>
+      </w:pPr>
+      <w:rPr>
+        <w:rFonts w:ascii="Courier New" w:hAnsi="Courier New" w:cs="Courier New" w:hint="default"/>
+      </w:rPr>
+    </w:lvl>
+    <w:lvl w:ilvl="5" w:tplc="04090005" w:tentative="1">
+      <w:start w:val="1"/>
+      <w:numFmt w:val="bullet"/>
+      <w:lvlText w:val=""/>
+      <w:lvlJc w:val="left"/>
+      <w:pPr>
+        <w:ind w:left="5400" w:hanging="360"/>
+      </w:pPr>
+      <w:rPr>
+        <w:rFonts w:ascii="Wingdings" w:hAnsi="Wingdings" w:hint="default"/>
+      </w:rPr>
+    </w:lvl>
+    <w:lvl w:ilvl="6" w:tplc="04090001" w:tentative="1">
+      <w:start w:val="1"/>
+      <w:numFmt w:val="bullet"/>
+      <w:lvlText w:val=""/>
+      <w:lvlJc w:val="left"/>
+      <w:pPr>
+        <w:ind w:left="6120" w:hanging="360"/>
+      </w:pPr>
+      <w:rPr>
+        <w:rFonts w:ascii="Symbol" w:hAnsi="Symbol" w:hint="default"/>
+      </w:rPr>
+    </w:lvl>
+    <w:lvl w:ilvl="7" w:tplc="04090003" w:tentative="1">
+      <w:start w:val="1"/>
+      <w:numFmt w:val="bullet"/>
+      <w:lvlText w:val="o"/>
+      <w:lvlJc w:val="left"/>
+      <w:pPr>
+        <w:ind w:left="6840" w:hanging="360"/>
+      </w:pPr>
+      <w:rPr>
+        <w:rFonts w:ascii="Courier New" w:hAnsi="Courier New" w:cs="Courier New" w:hint="default"/>
+      </w:rPr>
+    </w:lvl>
+    <w:lvl w:ilvl="8" w:tplc="04090005" w:tentative="1">
+      <w:start w:val="1"/>
+      <w:numFmt w:val="bullet"/>
+      <w:lvlText w:val=""/>
+      <w:lvlJc w:val="left"/>
+      <w:pPr>
+        <w:ind w:left="7560" w:hanging="360"/>
+      </w:pPr>
+      <w:rPr>
+        <w:rFonts w:ascii="Wingdings" w:hAnsi="Wingdings" w:hint="default"/>
+      </w:rPr>
+    </w:lvl>
+  </w:abstractNum>
+  <w:abstractNum w:abstractNumId="8">
+    <w:nsid w:val="3DF47F01"/>
+    <w:multiLevelType w:val="hybridMultilevel"/>
+    <w:tmpl w:val="2E0843D4"/>
+    <w:lvl w:ilvl="0" w:tplc="04090001">
+      <w:start w:val="1"/>
+      <w:numFmt w:val="bullet"/>
+      <w:lvlText w:val=""/>
+      <w:lvlJc w:val="left"/>
+      <w:pPr>
+        <w:ind w:left="1800" w:hanging="360"/>
+      </w:pPr>
+      <w:rPr>
+        <w:rFonts w:ascii="Symbol" w:hAnsi="Symbol" w:hint="default"/>
+      </w:rPr>
+    </w:lvl>
+    <w:lvl w:ilvl="1" w:tplc="04090003" w:tentative="1">
+      <w:start w:val="1"/>
+      <w:numFmt w:val="bullet"/>
+      <w:lvlText w:val="o"/>
+      <w:lvlJc w:val="left"/>
+      <w:pPr>
+        <w:ind w:left="2520" w:hanging="360"/>
+      </w:pPr>
+      <w:rPr>
+        <w:rFonts w:ascii="Courier New" w:hAnsi="Courier New" w:cs="Courier New" w:hint="default"/>
+      </w:rPr>
+    </w:lvl>
+    <w:lvl w:ilvl="2" w:tplc="04090005" w:tentative="1">
+      <w:start w:val="1"/>
+      <w:numFmt w:val="bullet"/>
+      <w:lvlText w:val=""/>
+      <w:lvlJc w:val="left"/>
+      <w:pPr>
+        <w:ind w:left="3240" w:hanging="360"/>
+      </w:pPr>
+      <w:rPr>
+        <w:rFonts w:ascii="Wingdings" w:hAnsi="Wingdings" w:hint="default"/>
+      </w:rPr>
+    </w:lvl>
+    <w:lvl w:ilvl="3" w:tplc="04090001" w:tentative="1">
+      <w:start w:val="1"/>
+      <w:numFmt w:val="bullet"/>
+      <w:lvlText w:val=""/>
+      <w:lvlJc w:val="left"/>
+      <w:pPr>
+        <w:ind w:left="3960" w:hanging="360"/>
+      </w:pPr>
+      <w:rPr>
+        <w:rFonts w:ascii="Symbol" w:hAnsi="Symbol" w:hint="default"/>
+      </w:rPr>
+    </w:lvl>
+    <w:lvl w:ilvl="4" w:tplc="04090003" w:tentative="1">
+      <w:start w:val="1"/>
+      <w:numFmt w:val="bullet"/>
+      <w:lvlText w:val="o"/>
+      <w:lvlJc w:val="left"/>
+      <w:pPr>
+        <w:ind w:left="4680" w:hanging="360"/>
+      </w:pPr>
+      <w:rPr>
+        <w:rFonts w:ascii="Courier New" w:hAnsi="Courier New" w:cs="Courier New" w:hint="default"/>
+      </w:rPr>
+    </w:lvl>
+    <w:lvl w:ilvl="5" w:tplc="04090005" w:tentative="1">
+      <w:start w:val="1"/>
+      <w:numFmt w:val="bullet"/>
+      <w:lvlText w:val=""/>
+      <w:lvlJc w:val="left"/>
+      <w:pPr>
+        <w:ind w:left="5400" w:hanging="360"/>
+      </w:pPr>
+      <w:rPr>
+        <w:rFonts w:ascii="Wingdings" w:hAnsi="Wingdings" w:hint="default"/>
+      </w:rPr>
+    </w:lvl>
+    <w:lvl w:ilvl="6" w:tplc="04090001" w:tentative="1">
+      <w:start w:val="1"/>
+      <w:numFmt w:val="bullet"/>
+      <w:lvlText w:val=""/>
+      <w:lvlJc w:val="left"/>
+      <w:pPr>
+        <w:ind w:left="6120" w:hanging="360"/>
+      </w:pPr>
+      <w:rPr>
+        <w:rFonts w:ascii="Symbol" w:hAnsi="Symbol" w:hint="default"/>
+      </w:rPr>
+    </w:lvl>
+    <w:lvl w:ilvl="7" w:tplc="04090003" w:tentative="1">
+      <w:start w:val="1"/>
+      <w:numFmt w:val="bullet"/>
+      <w:lvlText w:val="o"/>
+      <w:lvlJc w:val="left"/>
+      <w:pPr>
+        <w:ind w:left="6840" w:hanging="360"/>
+      </w:pPr>
+      <w:rPr>
+        <w:rFonts w:ascii="Courier New" w:hAnsi="Courier New" w:cs="Courier New" w:hint="default"/>
+      </w:rPr>
+    </w:lvl>
+    <w:lvl w:ilvl="8" w:tplc="04090005" w:tentative="1">
+      <w:start w:val="1"/>
+      <w:numFmt w:val="bullet"/>
+      <w:lvlText w:val=""/>
+      <w:lvlJc w:val="left"/>
+      <w:pPr>
+        <w:ind w:left="7560" w:hanging="360"/>
+      </w:pPr>
+      <w:rPr>
+        <w:rFonts w:ascii="Wingdings" w:hAnsi="Wingdings" w:hint="default"/>
+      </w:rPr>
+    </w:lvl>
+  </w:abstractNum>
+  <w:abstractNum w:abstractNumId="9">
     <w:nsid w:val="4AAC7534"/>
     <w:multiLevelType w:val="hybridMultilevel"/>
     <w:tmpl w:val="927C1CC0"/>
@@ -2484,7 +4690,7 @@
       </w:pPr>
     </w:lvl>
   </w:abstractNum>
-  <w:abstractNum w:abstractNumId="7">
+  <w:abstractNum w:abstractNumId="10">
     <w:nsid w:val="4F65196A"/>
     <w:multiLevelType w:val="hybridMultilevel"/>
     <w:tmpl w:val="3B9C5230"/>
@@ -2597,7 +4803,7 @@
       </w:rPr>
     </w:lvl>
   </w:abstractNum>
-  <w:abstractNum w:abstractNumId="8">
+  <w:abstractNum w:abstractNumId="11">
     <w:nsid w:val="50146317"/>
     <w:multiLevelType w:val="hybridMultilevel"/>
     <w:tmpl w:val="518CF32A"/>
@@ -2710,7 +4916,298 @@
       </w:rPr>
     </w:lvl>
   </w:abstractNum>
-  <w:abstractNum w:abstractNumId="9">
+  <w:abstractNum w:abstractNumId="12">
+    <w:nsid w:val="55AC702B"/>
+    <w:multiLevelType w:val="hybridMultilevel"/>
+    <w:tmpl w:val="E362D1B2"/>
+    <w:lvl w:ilvl="0" w:tplc="04090001">
+      <w:start w:val="1"/>
+      <w:numFmt w:val="bullet"/>
+      <w:lvlText w:val=""/>
+      <w:lvlJc w:val="left"/>
+      <w:pPr>
+        <w:ind w:left="1800" w:hanging="360"/>
+      </w:pPr>
+      <w:rPr>
+        <w:rFonts w:ascii="Symbol" w:hAnsi="Symbol" w:hint="default"/>
+      </w:rPr>
+    </w:lvl>
+    <w:lvl w:ilvl="1" w:tplc="04090003" w:tentative="1">
+      <w:start w:val="1"/>
+      <w:numFmt w:val="bullet"/>
+      <w:lvlText w:val="o"/>
+      <w:lvlJc w:val="left"/>
+      <w:pPr>
+        <w:ind w:left="2520" w:hanging="360"/>
+      </w:pPr>
+      <w:rPr>
+        <w:rFonts w:ascii="Courier New" w:hAnsi="Courier New" w:cs="Courier New" w:hint="default"/>
+      </w:rPr>
+    </w:lvl>
+    <w:lvl w:ilvl="2" w:tplc="04090005" w:tentative="1">
+      <w:start w:val="1"/>
+      <w:numFmt w:val="bullet"/>
+      <w:lvlText w:val=""/>
+      <w:lvlJc w:val="left"/>
+      <w:pPr>
+        <w:ind w:left="3240" w:hanging="360"/>
+      </w:pPr>
+      <w:rPr>
+        <w:rFonts w:ascii="Wingdings" w:hAnsi="Wingdings" w:hint="default"/>
+      </w:rPr>
+    </w:lvl>
+    <w:lvl w:ilvl="3" w:tplc="04090001" w:tentative="1">
+      <w:start w:val="1"/>
+      <w:numFmt w:val="bullet"/>
+      <w:lvlText w:val=""/>
+      <w:lvlJc w:val="left"/>
+      <w:pPr>
+        <w:ind w:left="3960" w:hanging="360"/>
+      </w:pPr>
+      <w:rPr>
+        <w:rFonts w:ascii="Symbol" w:hAnsi="Symbol" w:hint="default"/>
+      </w:rPr>
+    </w:lvl>
+    <w:lvl w:ilvl="4" w:tplc="04090003" w:tentative="1">
+      <w:start w:val="1"/>
+      <w:numFmt w:val="bullet"/>
+      <w:lvlText w:val="o"/>
+      <w:lvlJc w:val="left"/>
+      <w:pPr>
+        <w:ind w:left="4680" w:hanging="360"/>
+      </w:pPr>
+      <w:rPr>
+        <w:rFonts w:ascii="Courier New" w:hAnsi="Courier New" w:cs="Courier New" w:hint="default"/>
+      </w:rPr>
+    </w:lvl>
+    <w:lvl w:ilvl="5" w:tplc="04090005" w:tentative="1">
+      <w:start w:val="1"/>
+      <w:numFmt w:val="bullet"/>
+      <w:lvlText w:val=""/>
+      <w:lvlJc w:val="left"/>
+      <w:pPr>
+        <w:ind w:left="5400" w:hanging="360"/>
+      </w:pPr>
+      <w:rPr>
+        <w:rFonts w:ascii="Wingdings" w:hAnsi="Wingdings" w:hint="default"/>
+      </w:rPr>
+    </w:lvl>
+    <w:lvl w:ilvl="6" w:tplc="04090001" w:tentative="1">
+      <w:start w:val="1"/>
+      <w:numFmt w:val="bullet"/>
+      <w:lvlText w:val=""/>
+      <w:lvlJc w:val="left"/>
+      <w:pPr>
+        <w:ind w:left="6120" w:hanging="360"/>
+      </w:pPr>
+      <w:rPr>
+        <w:rFonts w:ascii="Symbol" w:hAnsi="Symbol" w:hint="default"/>
+      </w:rPr>
+    </w:lvl>
+    <w:lvl w:ilvl="7" w:tplc="04090003" w:tentative="1">
+      <w:start w:val="1"/>
+      <w:numFmt w:val="bullet"/>
+      <w:lvlText w:val="o"/>
+      <w:lvlJc w:val="left"/>
+      <w:pPr>
+        <w:ind w:left="6840" w:hanging="360"/>
+      </w:pPr>
+      <w:rPr>
+        <w:rFonts w:ascii="Courier New" w:hAnsi="Courier New" w:cs="Courier New" w:hint="default"/>
+      </w:rPr>
+    </w:lvl>
+    <w:lvl w:ilvl="8" w:tplc="04090005" w:tentative="1">
+      <w:start w:val="1"/>
+      <w:numFmt w:val="bullet"/>
+      <w:lvlText w:val=""/>
+      <w:lvlJc w:val="left"/>
+      <w:pPr>
+        <w:ind w:left="7560" w:hanging="360"/>
+      </w:pPr>
+      <w:rPr>
+        <w:rFonts w:ascii="Wingdings" w:hAnsi="Wingdings" w:hint="default"/>
+      </w:rPr>
+    </w:lvl>
+  </w:abstractNum>
+  <w:abstractNum w:abstractNumId="13">
+    <w:nsid w:val="580F1304"/>
+    <w:multiLevelType w:val="hybridMultilevel"/>
+    <w:tmpl w:val="47A29444"/>
+    <w:lvl w:ilvl="0" w:tplc="CB0885CC">
+      <w:start w:val="1"/>
+      <w:numFmt w:val="decimal"/>
+      <w:lvlText w:val="%1."/>
+      <w:lvlJc w:val="left"/>
+      <w:pPr>
+        <w:ind w:left="720" w:hanging="360"/>
+      </w:pPr>
+      <w:rPr>
+        <w:rFonts w:hint="eastAsia"/>
+      </w:rPr>
+    </w:lvl>
+    <w:lvl w:ilvl="1" w:tplc="04090019" w:tentative="1">
+      <w:start w:val="1"/>
+      <w:numFmt w:val="lowerLetter"/>
+      <w:lvlText w:val="%2."/>
+      <w:lvlJc w:val="left"/>
+      <w:pPr>
+        <w:ind w:left="1440" w:hanging="360"/>
+      </w:pPr>
+    </w:lvl>
+    <w:lvl w:ilvl="2" w:tplc="0409001B" w:tentative="1">
+      <w:start w:val="1"/>
+      <w:numFmt w:val="lowerRoman"/>
+      <w:lvlText w:val="%3."/>
+      <w:lvlJc w:val="right"/>
+      <w:pPr>
+        <w:ind w:left="2160" w:hanging="180"/>
+      </w:pPr>
+    </w:lvl>
+    <w:lvl w:ilvl="3" w:tplc="0409000F" w:tentative="1">
+      <w:start w:val="1"/>
+      <w:numFmt w:val="decimal"/>
+      <w:lvlText w:val="%4."/>
+      <w:lvlJc w:val="left"/>
+      <w:pPr>
+        <w:ind w:left="2880" w:hanging="360"/>
+      </w:pPr>
+    </w:lvl>
+    <w:lvl w:ilvl="4" w:tplc="04090019" w:tentative="1">
+      <w:start w:val="1"/>
+      <w:numFmt w:val="lowerLetter"/>
+      <w:lvlText w:val="%5."/>
+      <w:lvlJc w:val="left"/>
+      <w:pPr>
+        <w:ind w:left="3600" w:hanging="360"/>
+      </w:pPr>
+    </w:lvl>
+    <w:lvl w:ilvl="5" w:tplc="0409001B" w:tentative="1">
+      <w:start w:val="1"/>
+      <w:numFmt w:val="lowerRoman"/>
+      <w:lvlText w:val="%6."/>
+      <w:lvlJc w:val="right"/>
+      <w:pPr>
+        <w:ind w:left="4320" w:hanging="180"/>
+      </w:pPr>
+    </w:lvl>
+    <w:lvl w:ilvl="6" w:tplc="0409000F" w:tentative="1">
+      <w:start w:val="1"/>
+      <w:numFmt w:val="decimal"/>
+      <w:lvlText w:val="%7."/>
+      <w:lvlJc w:val="left"/>
+      <w:pPr>
+        <w:ind w:left="5040" w:hanging="360"/>
+      </w:pPr>
+    </w:lvl>
+    <w:lvl w:ilvl="7" w:tplc="04090019" w:tentative="1">
+      <w:start w:val="1"/>
+      <w:numFmt w:val="lowerLetter"/>
+      <w:lvlText w:val="%8."/>
+      <w:lvlJc w:val="left"/>
+      <w:pPr>
+        <w:ind w:left="5760" w:hanging="360"/>
+      </w:pPr>
+    </w:lvl>
+    <w:lvl w:ilvl="8" w:tplc="0409001B" w:tentative="1">
+      <w:start w:val="1"/>
+      <w:numFmt w:val="lowerRoman"/>
+      <w:lvlText w:val="%9."/>
+      <w:lvlJc w:val="right"/>
+      <w:pPr>
+        <w:ind w:left="6480" w:hanging="180"/>
+      </w:pPr>
+    </w:lvl>
+  </w:abstractNum>
+  <w:abstractNum w:abstractNumId="14">
+    <w:nsid w:val="5D3F0A4D"/>
+    <w:multiLevelType w:val="hybridMultilevel"/>
+    <w:tmpl w:val="63D20E3E"/>
+    <w:lvl w:ilvl="0" w:tplc="C3AADF4E">
+      <w:start w:val="1"/>
+      <w:numFmt w:val="decimal"/>
+      <w:lvlText w:val="%1."/>
+      <w:lvlJc w:val="left"/>
+      <w:pPr>
+        <w:ind w:left="1080" w:hanging="360"/>
+      </w:pPr>
+      <w:rPr>
+        <w:rFonts w:hint="eastAsia"/>
+      </w:rPr>
+    </w:lvl>
+    <w:lvl w:ilvl="1" w:tplc="04090019" w:tentative="1">
+      <w:start w:val="1"/>
+      <w:numFmt w:val="lowerLetter"/>
+      <w:lvlText w:val="%2."/>
+      <w:lvlJc w:val="left"/>
+      <w:pPr>
+        <w:ind w:left="1800" w:hanging="360"/>
+      </w:pPr>
+    </w:lvl>
+    <w:lvl w:ilvl="2" w:tplc="0409001B" w:tentative="1">
+      <w:start w:val="1"/>
+      <w:numFmt w:val="lowerRoman"/>
+      <w:lvlText w:val="%3."/>
+      <w:lvlJc w:val="right"/>
+      <w:pPr>
+        <w:ind w:left="2520" w:hanging="180"/>
+      </w:pPr>
+    </w:lvl>
+    <w:lvl w:ilvl="3" w:tplc="0409000F" w:tentative="1">
+      <w:start w:val="1"/>
+      <w:numFmt w:val="decimal"/>
+      <w:lvlText w:val="%4."/>
+      <w:lvlJc w:val="left"/>
+      <w:pPr>
+        <w:ind w:left="3240" w:hanging="360"/>
+      </w:pPr>
+    </w:lvl>
+    <w:lvl w:ilvl="4" w:tplc="04090019" w:tentative="1">
+      <w:start w:val="1"/>
+      <w:numFmt w:val="lowerLetter"/>
+      <w:lvlText w:val="%5."/>
+      <w:lvlJc w:val="left"/>
+      <w:pPr>
+        <w:ind w:left="3960" w:hanging="360"/>
+      </w:pPr>
+    </w:lvl>
+    <w:lvl w:ilvl="5" w:tplc="0409001B" w:tentative="1">
+      <w:start w:val="1"/>
+      <w:numFmt w:val="lowerRoman"/>
+      <w:lvlText w:val="%6."/>
+      <w:lvlJc w:val="right"/>
+      <w:pPr>
+        <w:ind w:left="4680" w:hanging="180"/>
+      </w:pPr>
+    </w:lvl>
+    <w:lvl w:ilvl="6" w:tplc="0409000F" w:tentative="1">
+      <w:start w:val="1"/>
+      <w:numFmt w:val="decimal"/>
+      <w:lvlText w:val="%7."/>
+      <w:lvlJc w:val="left"/>
+      <w:pPr>
+        <w:ind w:left="5400" w:hanging="360"/>
+      </w:pPr>
+    </w:lvl>
+    <w:lvl w:ilvl="7" w:tplc="04090019" w:tentative="1">
+      <w:start w:val="1"/>
+      <w:numFmt w:val="lowerLetter"/>
+      <w:lvlText w:val="%8."/>
+      <w:lvlJc w:val="left"/>
+      <w:pPr>
+        <w:ind w:left="6120" w:hanging="360"/>
+      </w:pPr>
+    </w:lvl>
+    <w:lvl w:ilvl="8" w:tplc="0409001B" w:tentative="1">
+      <w:start w:val="1"/>
+      <w:numFmt w:val="lowerRoman"/>
+      <w:lvlText w:val="%9."/>
+      <w:lvlJc w:val="right"/>
+      <w:pPr>
+        <w:ind w:left="6840" w:hanging="180"/>
+      </w:pPr>
+    </w:lvl>
+  </w:abstractNum>
+  <w:abstractNum w:abstractNumId="15">
     <w:nsid w:val="68CE7F77"/>
     <w:multiLevelType w:val="hybridMultilevel"/>
     <w:tmpl w:val="634CF350"/>
@@ -2799,7 +5296,7 @@
       </w:pPr>
     </w:lvl>
   </w:abstractNum>
-  <w:abstractNum w:abstractNumId="10">
+  <w:abstractNum w:abstractNumId="16">
     <w:nsid w:val="6BF27D7E"/>
     <w:multiLevelType w:val="hybridMultilevel"/>
     <w:tmpl w:val="628E7624"/>
@@ -2912,7 +5409,7 @@
       </w:rPr>
     </w:lvl>
   </w:abstractNum>
-  <w:abstractNum w:abstractNumId="11">
+  <w:abstractNum w:abstractNumId="17">
     <w:nsid w:val="6E114FB0"/>
     <w:multiLevelType w:val="hybridMultilevel"/>
     <w:tmpl w:val="CA662BB2"/>
@@ -3025,7 +5522,7 @@
       </w:rPr>
     </w:lvl>
   </w:abstractNum>
-  <w:abstractNum w:abstractNumId="12">
+  <w:abstractNum w:abstractNumId="18">
     <w:nsid w:val="73CB7975"/>
     <w:multiLevelType w:val="hybridMultilevel"/>
     <w:tmpl w:val="83D2B2F2"/>
@@ -3138,7 +5635,7 @@
       </w:rPr>
     </w:lvl>
   </w:abstractNum>
-  <w:abstractNum w:abstractNumId="13">
+  <w:abstractNum w:abstractNumId="19">
     <w:nsid w:val="77C625E7"/>
     <w:multiLevelType w:val="hybridMultilevel"/>
     <w:tmpl w:val="CF186834"/>
@@ -3227,7 +5724,7 @@
       </w:pPr>
     </w:lvl>
   </w:abstractNum>
-  <w:abstractNum w:abstractNumId="14">
+  <w:abstractNum w:abstractNumId="20">
     <w:nsid w:val="792858D5"/>
     <w:multiLevelType w:val="multilevel"/>
     <w:tmpl w:val="5DB8B5A2"/>
@@ -3376,7 +5873,7 @@
       </w:rPr>
     </w:lvl>
   </w:abstractNum>
-  <w:abstractNum w:abstractNumId="15">
+  <w:abstractNum w:abstractNumId="21">
     <w:nsid w:val="7B6D6007"/>
     <w:multiLevelType w:val="hybridMultilevel"/>
     <w:tmpl w:val="7BD056E4"/>
@@ -3489,7 +5986,7 @@
       </w:rPr>
     </w:lvl>
   </w:abstractNum>
-  <w:abstractNum w:abstractNumId="16">
+  <w:abstractNum w:abstractNumId="22">
     <w:nsid w:val="7CCF60CA"/>
     <w:multiLevelType w:val="hybridMultilevel"/>
     <w:tmpl w:val="E4CAC0E4"/>
@@ -3603,46 +6100,46 @@
     </w:lvl>
   </w:abstractNum>
   <w:num w:numId="1">
-    <w:abstractNumId w:val="6"/>
+    <w:abstractNumId w:val="9"/>
   </w:num>
   <w:num w:numId="2">
-    <w:abstractNumId w:val="13"/>
+    <w:abstractNumId w:val="19"/>
   </w:num>
   <w:num w:numId="3">
-    <w:abstractNumId w:val="11"/>
+    <w:abstractNumId w:val="17"/>
   </w:num>
   <w:num w:numId="4">
-    <w:abstractNumId w:val="9"/>
+    <w:abstractNumId w:val="15"/>
   </w:num>
   <w:num w:numId="5">
     <w:abstractNumId w:val="0"/>
   </w:num>
   <w:num w:numId="6">
-    <w:abstractNumId w:val="16"/>
+    <w:abstractNumId w:val="22"/>
   </w:num>
   <w:num w:numId="7">
-    <w:abstractNumId w:val="12"/>
+    <w:abstractNumId w:val="18"/>
   </w:num>
   <w:num w:numId="8">
-    <w:abstractNumId w:val="8"/>
+    <w:abstractNumId w:val="11"/>
   </w:num>
   <w:num w:numId="9">
     <w:abstractNumId w:val="2"/>
   </w:num>
   <w:num w:numId="10">
-    <w:abstractNumId w:val="10"/>
+    <w:abstractNumId w:val="16"/>
   </w:num>
   <w:num w:numId="11">
-    <w:abstractNumId w:val="5"/>
+    <w:abstractNumId w:val="6"/>
   </w:num>
   <w:num w:numId="12">
     <w:abstractNumId w:val="3"/>
   </w:num>
   <w:num w:numId="13">
-    <w:abstractNumId w:val="7"/>
+    <w:abstractNumId w:val="10"/>
   </w:num>
   <w:num w:numId="14">
-    <w:abstractNumId w:val="14"/>
+    <w:abstractNumId w:val="20"/>
   </w:num>
   <w:num w:numId="15">
     <w:abstractNumId w:val="1"/>
@@ -3651,7 +6148,25 @@
     <w:abstractNumId w:val="4"/>
   </w:num>
   <w:num w:numId="17">
-    <w:abstractNumId w:val="15"/>
+    <w:abstractNumId w:val="21"/>
+  </w:num>
+  <w:num w:numId="18">
+    <w:abstractNumId w:val="13"/>
+  </w:num>
+  <w:num w:numId="19">
+    <w:abstractNumId w:val="14"/>
+  </w:num>
+  <w:num w:numId="20">
+    <w:abstractNumId w:val="8"/>
+  </w:num>
+  <w:num w:numId="21">
+    <w:abstractNumId w:val="5"/>
+  </w:num>
+  <w:num w:numId="22">
+    <w:abstractNumId w:val="12"/>
+  </w:num>
+  <w:num w:numId="23">
+    <w:abstractNumId w:val="7"/>
   </w:num>
 </w:numbering>
 </file>
@@ -4142,6 +6657,53 @@
       <w:rFonts w:ascii="Times New Roman" w:hAnsi="Times New Roman" w:cs="Times New Roman"/>
     </w:rPr>
   </w:style>
+  <w:style w:type="paragraph" w:styleId="HTMLPreformatted">
+    <w:name w:val="HTML Preformatted"/>
+    <w:basedOn w:val="Normal"/>
+    <w:link w:val="HTMLPreformattedChar"/>
+    <w:uiPriority w:val="99"/>
+    <w:semiHidden/>
+    <w:unhideWhenUsed/>
+    <w:rsid w:val="00131820"/>
+    <w:pPr>
+      <w:tabs>
+        <w:tab w:val="left" w:pos="916"/>
+        <w:tab w:val="left" w:pos="1832"/>
+        <w:tab w:val="left" w:pos="2748"/>
+        <w:tab w:val="left" w:pos="3664"/>
+        <w:tab w:val="left" w:pos="4580"/>
+        <w:tab w:val="left" w:pos="5496"/>
+        <w:tab w:val="left" w:pos="6412"/>
+        <w:tab w:val="left" w:pos="7328"/>
+        <w:tab w:val="left" w:pos="8244"/>
+        <w:tab w:val="left" w:pos="9160"/>
+        <w:tab w:val="left" w:pos="10076"/>
+        <w:tab w:val="left" w:pos="10992"/>
+        <w:tab w:val="left" w:pos="11908"/>
+        <w:tab w:val="left" w:pos="12824"/>
+        <w:tab w:val="left" w:pos="13740"/>
+        <w:tab w:val="left" w:pos="14656"/>
+      </w:tabs>
+    </w:pPr>
+    <w:rPr>
+      <w:rFonts w:ascii="Courier New" w:hAnsi="Courier New" w:cs="Courier New"/>
+      <w:sz w:val="20"/>
+      <w:szCs w:val="20"/>
+    </w:rPr>
+  </w:style>
+  <w:style w:type="character" w:customStyle="1" w:styleId="HTMLPreformattedChar">
+    <w:name w:val="HTML Preformatted Char"/>
+    <w:basedOn w:val="DefaultParagraphFont"/>
+    <w:link w:val="HTMLPreformatted"/>
+    <w:uiPriority w:val="99"/>
+    <w:semiHidden/>
+    <w:rsid w:val="00131820"/>
+    <w:rPr>
+      <w:rFonts w:ascii="Courier New" w:hAnsi="Courier New" w:cs="Courier New"/>
+      <w:sz w:val="20"/>
+      <w:szCs w:val="20"/>
+    </w:rPr>
+  </w:style>
 </w:styles>
 </file>
 

</xml_diff>